<commit_message>
Petites modifications (noms de variables, documents).
</commit_message>
<xml_diff>
--- a/Divers/Horn_Mickael_2_MVC_102022.docx
+++ b/Divers/Horn_Mickael_2_MVC_102022.docx
@@ -777,127 +777,7 @@
             <w:pStyle w:val="Titre1"/>
           </w:pPr>
           <w:r>
-            <w:rPr>
-              <w:noProof/>
-            </w:rPr>
             <w:lastRenderedPageBreak/>
-            <w:drawing>
-              <wp:anchor distT="0" distB="0" distL="114300" distR="114300" simplePos="0" relativeHeight="251665408" behindDoc="0" locked="0" layoutInCell="1" allowOverlap="1" wp14:anchorId="1183498E" wp14:editId="080D4130">
-                <wp:simplePos x="0" y="0"/>
-                <wp:positionH relativeFrom="column">
-                  <wp:posOffset>10259941</wp:posOffset>
-                </wp:positionH>
-                <wp:positionV relativeFrom="paragraph">
-                  <wp:posOffset>2697929</wp:posOffset>
-                </wp:positionV>
-                <wp:extent cx="3276000" cy="6174000"/>
-                <wp:effectExtent l="0" t="0" r="635" b="0"/>
-                <wp:wrapNone/>
-                <wp:docPr id="6" name="Image 6"/>
-                <wp:cNvGraphicFramePr>
-                  <a:graphicFrameLocks xmlns:a="http://schemas.openxmlformats.org/drawingml/2006/main" noChangeAspect="1"/>
-                </wp:cNvGraphicFramePr>
-                <a:graphic xmlns:a="http://schemas.openxmlformats.org/drawingml/2006/main">
-                  <a:graphicData uri="http://schemas.openxmlformats.org/drawingml/2006/picture">
-                    <pic:pic xmlns:pic="http://schemas.openxmlformats.org/drawingml/2006/picture">
-                      <pic:nvPicPr>
-                        <pic:cNvPr id="2" name="Image 2"/>
-                        <pic:cNvPicPr/>
-                      </pic:nvPicPr>
-                      <pic:blipFill>
-                        <a:blip r:embed="rId8">
-                          <a:extLst>
-                            <a:ext uri="{28A0092B-C50C-407E-A947-70E740481C1C}">
-                              <a14:useLocalDpi xmlns:a14="http://schemas.microsoft.com/office/drawing/2010/main" val="0"/>
-                            </a:ext>
-                          </a:extLst>
-                        </a:blip>
-                        <a:stretch>
-                          <a:fillRect/>
-                        </a:stretch>
-                      </pic:blipFill>
-                      <pic:spPr>
-                        <a:xfrm>
-                          <a:off x="0" y="0"/>
-                          <a:ext cx="3276000" cy="6174000"/>
-                        </a:xfrm>
-                        <a:prstGeom prst="rect">
-                          <a:avLst/>
-                        </a:prstGeom>
-                      </pic:spPr>
-                    </pic:pic>
-                  </a:graphicData>
-                </a:graphic>
-                <wp14:sizeRelH relativeFrom="margin">
-                  <wp14:pctWidth>0</wp14:pctWidth>
-                </wp14:sizeRelH>
-                <wp14:sizeRelV relativeFrom="margin">
-                  <wp14:pctHeight>0</wp14:pctHeight>
-                </wp14:sizeRelV>
-              </wp:anchor>
-            </w:drawing>
-          </w:r>
-          <w:r>
-            <w:rPr>
-              <w:noProof/>
-            </w:rPr>
-            <w:drawing>
-              <wp:anchor distT="0" distB="0" distL="114300" distR="114300" simplePos="0" relativeHeight="251660288" behindDoc="0" locked="0" layoutInCell="1" allowOverlap="1" wp14:anchorId="35A892C7" wp14:editId="5813A417">
-                <wp:simplePos x="0" y="0"/>
-                <wp:positionH relativeFrom="column">
-                  <wp:posOffset>-161608</wp:posOffset>
-                </wp:positionH>
-                <wp:positionV relativeFrom="paragraph">
-                  <wp:posOffset>1794392</wp:posOffset>
-                </wp:positionV>
-                <wp:extent cx="9404784" cy="7663157"/>
-                <wp:effectExtent l="0" t="0" r="0" b="0"/>
-                <wp:wrapNone/>
-                <wp:docPr id="3" name="Image 3"/>
-                <wp:cNvGraphicFramePr>
-                  <a:graphicFrameLocks xmlns:a="http://schemas.openxmlformats.org/drawingml/2006/main" noChangeAspect="1"/>
-                </wp:cNvGraphicFramePr>
-                <a:graphic xmlns:a="http://schemas.openxmlformats.org/drawingml/2006/main">
-                  <a:graphicData uri="http://schemas.openxmlformats.org/drawingml/2006/picture">
-                    <pic:pic xmlns:pic="http://schemas.openxmlformats.org/drawingml/2006/picture">
-                      <pic:nvPicPr>
-                        <pic:cNvPr id="3" name="Image 3"/>
-                        <pic:cNvPicPr/>
-                      </pic:nvPicPr>
-                      <pic:blipFill>
-                        <a:blip r:embed="rId9">
-                          <a:extLst>
-                            <a:ext uri="{28A0092B-C50C-407E-A947-70E740481C1C}">
-                              <a14:useLocalDpi xmlns:a14="http://schemas.microsoft.com/office/drawing/2010/main" val="0"/>
-                            </a:ext>
-                          </a:extLst>
-                        </a:blip>
-                        <a:stretch>
-                          <a:fillRect/>
-                        </a:stretch>
-                      </pic:blipFill>
-                      <pic:spPr>
-                        <a:xfrm>
-                          <a:off x="0" y="0"/>
-                          <a:ext cx="9404784" cy="7663157"/>
-                        </a:xfrm>
-                        <a:prstGeom prst="rect">
-                          <a:avLst/>
-                        </a:prstGeom>
-                      </pic:spPr>
-                    </pic:pic>
-                  </a:graphicData>
-                </a:graphic>
-                <wp14:sizeRelH relativeFrom="margin">
-                  <wp14:pctWidth>0</wp14:pctWidth>
-                </wp14:sizeRelH>
-                <wp14:sizeRelV relativeFrom="margin">
-                  <wp14:pctHeight>0</wp14:pctHeight>
-                </wp14:sizeRelV>
-              </wp:anchor>
-            </w:drawing>
-          </w:r>
-          <w:r>
             <w:t>S</w:t>
           </w:r>
           <w:r>
@@ -938,6 +818,112 @@
           <w:docGrid w:linePitch="360"/>
         </w:sectPr>
       </w:pPr>
+      <w:r>
+        <w:rPr>
+          <w:noProof/>
+        </w:rPr>
+        <w:drawing>
+          <wp:anchor distT="0" distB="0" distL="114300" distR="114300" simplePos="0" relativeHeight="251661312" behindDoc="0" locked="0" layoutInCell="1" allowOverlap="1" wp14:anchorId="39FC8C56" wp14:editId="76C869DA">
+            <wp:simplePos x="0" y="0"/>
+            <wp:positionH relativeFrom="column">
+              <wp:posOffset>9613900</wp:posOffset>
+            </wp:positionH>
+            <wp:positionV relativeFrom="paragraph">
+              <wp:posOffset>1142483</wp:posOffset>
+            </wp:positionV>
+            <wp:extent cx="4061226" cy="5567809"/>
+            <wp:effectExtent l="0" t="0" r="3175" b="0"/>
+            <wp:wrapNone/>
+            <wp:docPr id="1" name="Image 1" descr="Une image contenant texte&#10;&#10;Description générée automatiquement"/>
+            <wp:cNvGraphicFramePr>
+              <a:graphicFrameLocks xmlns:a="http://schemas.openxmlformats.org/drawingml/2006/main" noChangeAspect="1"/>
+            </wp:cNvGraphicFramePr>
+            <a:graphic xmlns:a="http://schemas.openxmlformats.org/drawingml/2006/main">
+              <a:graphicData uri="http://schemas.openxmlformats.org/drawingml/2006/picture">
+                <pic:pic xmlns:pic="http://schemas.openxmlformats.org/drawingml/2006/picture">
+                  <pic:nvPicPr>
+                    <pic:cNvPr id="1" name="Image 1" descr="Une image contenant texte&#10;&#10;Description générée automatiquement"/>
+                    <pic:cNvPicPr/>
+                  </pic:nvPicPr>
+                  <pic:blipFill>
+                    <a:blip r:embed="rId8">
+                      <a:extLst>
+                        <a:ext uri="{28A0092B-C50C-407E-A947-70E740481C1C}">
+                          <a14:useLocalDpi xmlns:a14="http://schemas.microsoft.com/office/drawing/2010/main" val="0"/>
+                        </a:ext>
+                      </a:extLst>
+                    </a:blip>
+                    <a:stretch>
+                      <a:fillRect/>
+                    </a:stretch>
+                  </pic:blipFill>
+                  <pic:spPr>
+                    <a:xfrm>
+                      <a:off x="0" y="0"/>
+                      <a:ext cx="4061226" cy="5567809"/>
+                    </a:xfrm>
+                    <a:prstGeom prst="rect">
+                      <a:avLst/>
+                    </a:prstGeom>
+                  </pic:spPr>
+                </pic:pic>
+              </a:graphicData>
+            </a:graphic>
+            <wp14:sizeRelH relativeFrom="margin">
+              <wp14:pctWidth>0</wp14:pctWidth>
+            </wp14:sizeRelH>
+            <wp14:sizeRelV relativeFrom="margin">
+              <wp14:pctHeight>0</wp14:pctHeight>
+            </wp14:sizeRelV>
+          </wp:anchor>
+        </w:drawing>
+      </w:r>
+      <w:r>
+        <w:rPr>
+          <w:noProof/>
+        </w:rPr>
+        <w:drawing>
+          <wp:inline distT="0" distB="0" distL="0" distR="0" wp14:anchorId="1BE1EB10" wp14:editId="790A678C">
+            <wp:extent cx="9038803" cy="7365028"/>
+            <wp:effectExtent l="0" t="0" r="3810" b="1270"/>
+            <wp:docPr id="4" name="Image 4"/>
+            <wp:cNvGraphicFramePr>
+              <a:graphicFrameLocks xmlns:a="http://schemas.openxmlformats.org/drawingml/2006/main" noChangeAspect="1"/>
+            </wp:cNvGraphicFramePr>
+            <a:graphic xmlns:a="http://schemas.openxmlformats.org/drawingml/2006/main">
+              <a:graphicData uri="http://schemas.openxmlformats.org/drawingml/2006/picture">
+                <pic:pic xmlns:pic="http://schemas.openxmlformats.org/drawingml/2006/picture">
+                  <pic:nvPicPr>
+                    <pic:cNvPr id="4" name="Image 4"/>
+                    <pic:cNvPicPr/>
+                  </pic:nvPicPr>
+                  <pic:blipFill>
+                    <a:blip r:embed="rId9">
+                      <a:extLst>
+                        <a:ext uri="{28A0092B-C50C-407E-A947-70E740481C1C}">
+                          <a14:useLocalDpi xmlns:a14="http://schemas.microsoft.com/office/drawing/2010/main" val="0"/>
+                        </a:ext>
+                      </a:extLst>
+                    </a:blip>
+                    <a:stretch>
+                      <a:fillRect/>
+                    </a:stretch>
+                  </pic:blipFill>
+                  <pic:spPr>
+                    <a:xfrm>
+                      <a:off x="0" y="0"/>
+                      <a:ext cx="9083796" cy="7401689"/>
+                    </a:xfrm>
+                    <a:prstGeom prst="rect">
+                      <a:avLst/>
+                    </a:prstGeom>
+                  </pic:spPr>
+                </pic:pic>
+              </a:graphicData>
+            </a:graphic>
+          </wp:inline>
+        </w:drawing>
+      </w:r>
     </w:p>
     <w:p>
       <w:pPr>
@@ -1101,7 +1087,13 @@
     <w:p/>
     <w:p>
       <w:r>
-        <w:t>L’utilisateur peut bien évidemment demander, via un montant en euros, son équivalent en dollars grâce au bouton CALCULATE.</w:t>
+        <w:t xml:space="preserve">L’utilisateur peut bien évidemment demander, via un montant en euros, son équivalent en dollars grâce au bouton </w:t>
+      </w:r>
+      <w:r>
+        <w:t>CONVERT</w:t>
+      </w:r>
+      <w:r>
+        <w:t>.</w:t>
       </w:r>
     </w:p>
     <w:p/>

</xml_diff>

<commit_message>
Logique restante des contrôleurs dans les models
</commit_message>
<xml_diff>
--- a/Divers/Horn_Mickael_2_MVC_102022.docx
+++ b/Divers/Horn_Mickael_2_MVC_102022.docx
@@ -963,7 +963,13 @@
         <w:t>versa</w:t>
       </w:r>
       <w:r>
-        <w:t xml:space="preserve"> (le Contrôleur demande au model le taux, via son </w:t>
+        <w:t xml:space="preserve"> (le Contrôleur demande au </w:t>
+      </w:r>
+      <w:r>
+        <w:t xml:space="preserve">Modèle </w:t>
+      </w:r>
+      <w:r>
+        <w:t xml:space="preserve">le taux, via son </w:t>
       </w:r>
       <w:proofErr w:type="spellStart"/>
       <w:proofErr w:type="gramStart"/>
@@ -1028,10 +1034,21 @@
         <w:t xml:space="preserve">ontrôleur (ExchangeVC) va alors demander au </w:t>
       </w:r>
       <w:r>
-        <w:t>M</w:t>
-      </w:r>
-      <w:r>
-        <w:t>odel (ExchangeService) le nouveau taux de change.</w:t>
+        <w:t>Modèle</w:t>
+      </w:r>
+      <w:r>
+        <w:t xml:space="preserve"> </w:t>
+      </w:r>
+      <w:r>
+        <w:t>(</w:t>
+      </w:r>
+      <w:proofErr w:type="spellStart"/>
+      <w:r>
+        <w:t>ExchangeService</w:t>
+      </w:r>
+      <w:proofErr w:type="spellEnd"/>
+      <w:r>
+        <w:t>) le nouveau taux de change.</w:t>
       </w:r>
     </w:p>
     <w:p/>
@@ -1070,7 +1087,13 @@
         <w:t xml:space="preserve">Une fois </w:t>
       </w:r>
       <w:r>
-        <w:t>le résultat obtenu, le Model l’envoi</w:t>
+        <w:t xml:space="preserve">le résultat obtenu, le </w:t>
+      </w:r>
+      <w:r>
+        <w:t xml:space="preserve">Modèle </w:t>
+      </w:r>
+      <w:r>
+        <w:t>l’envoi</w:t>
       </w:r>
       <w:r>
         <w:t>e</w:t>
@@ -1099,7 +1122,28 @@
     <w:p/>
     <w:p>
       <w:r>
-        <w:t>Le contrôleur va alors se servir du taux de change précédemment obtenu et afficher le résultat du calcul à l’utilisateur.</w:t>
+        <w:t xml:space="preserve">Le </w:t>
+      </w:r>
+      <w:r>
+        <w:t>C</w:t>
+      </w:r>
+      <w:r>
+        <w:t>ontr</w:t>
+      </w:r>
+      <w:r>
+        <w:t>ol</w:t>
+      </w:r>
+      <w:r>
+        <w:t>ler va alors</w:t>
+      </w:r>
+      <w:r>
+        <w:t xml:space="preserve"> demander au Modèle</w:t>
+      </w:r>
+      <w:r>
+        <w:t xml:space="preserve"> </w:t>
+      </w:r>
+      <w:r>
+        <w:t>de réaliser le calcul, qui lui retournera le résultat pour qu’il soit affiché dans la Vue.</w:t>
       </w:r>
     </w:p>
     <w:p/>
@@ -1152,7 +1196,13 @@
     <w:p/>
     <w:p>
       <w:r>
-        <w:t>Le Contrôleur réceptionne l’Action et l’envoie au Model (</w:t>
+        <w:t xml:space="preserve">Le Contrôleur réceptionne l’Action et l’envoie au </w:t>
+      </w:r>
+      <w:r>
+        <w:t xml:space="preserve">Modèle </w:t>
+      </w:r>
+      <w:r>
+        <w:t>(</w:t>
       </w:r>
       <w:proofErr w:type="spellStart"/>
       <w:r>
@@ -1174,7 +1224,13 @@
     </w:p>
     <w:p>
       <w:r>
-        <w:t>Le Model va réaliser l’appel API ou i</w:t>
+        <w:t xml:space="preserve">Le </w:t>
+      </w:r>
+      <w:r>
+        <w:t xml:space="preserve">Modèle </w:t>
+      </w:r>
+      <w:r>
+        <w:t>va réaliser l’appel API ou i</w:t>
       </w:r>
       <w:r>
         <w:t>l</w:t>
@@ -1215,7 +1271,10 @@
     <w:p/>
     <w:p>
       <w:r>
-        <w:t xml:space="preserve">La traduction étant obtenue, le Model </w:t>
+        <w:t xml:space="preserve">La traduction étant obtenue, le </w:t>
+      </w:r>
+      <w:r>
+        <w:t xml:space="preserve">Modèle </w:t>
       </w:r>
       <w:r>
         <w:t>l’envoi</w:t>
@@ -1286,13 +1345,33 @@
     </w:p>
     <w:p>
       <w:r>
-        <w:t>Le contrôleur demandera au Model (WeatherService) qui réalisera l’appel API afin d’obtenir la météo la plus récente.</w:t>
-      </w:r>
-    </w:p>
-    <w:p/>
-    <w:p>
-      <w:r>
-        <w:t xml:space="preserve">Une fois n’est pas coutume, le Model réalise l’appel API, s’appuie sur </w:t>
+        <w:t xml:space="preserve">Le contrôleur demandera au </w:t>
+      </w:r>
+      <w:r>
+        <w:t xml:space="preserve">Modèle </w:t>
+      </w:r>
+      <w:r>
+        <w:t>(</w:t>
+      </w:r>
+      <w:proofErr w:type="spellStart"/>
+      <w:r>
+        <w:t>WeatherService</w:t>
+      </w:r>
+      <w:proofErr w:type="spellEnd"/>
+      <w:r>
+        <w:t>) qui réalisera l’appel API afin d’obtenir la météo la plus récente.</w:t>
+      </w:r>
+    </w:p>
+    <w:p/>
+    <w:p>
+      <w:r>
+        <w:t xml:space="preserve">Une fois n’est pas coutume, le </w:t>
+      </w:r>
+      <w:r>
+        <w:t xml:space="preserve">Modèle </w:t>
+      </w:r>
+      <w:r>
+        <w:t xml:space="preserve">réalise l’appel API, s’appuie sur </w:t>
       </w:r>
       <w:r>
         <w:t xml:space="preserve">ses fichiers </w:t>
@@ -1334,7 +1413,13 @@
     <w:p/>
     <w:p>
       <w:r>
-        <w:t>Une fois les données reçues, le Model, grâce au callback, envoie la réponse au Contrôleur qui modifie la Vue grâce aux Outlets qui afficheront la météo à l’utilisateur.</w:t>
+        <w:t xml:space="preserve">Une fois les données reçues, le </w:t>
+      </w:r>
+      <w:r>
+        <w:t>Modèle</w:t>
+      </w:r>
+      <w:r>
+        <w:t>, grâce au callback, envoie la réponse au Contrôleur qui modifie la Vue grâce aux Outlets qui afficheront la météo à l’utilisateur.</w:t>
       </w:r>
     </w:p>
     <w:p>
@@ -1365,7 +1450,16 @@
     </w:p>
     <w:p>
       <w:r>
-        <w:t xml:space="preserve">Cependant, ils restent assimilables à des Model </w:t>
+        <w:t xml:space="preserve">Cependant, ils restent assimilables à des </w:t>
+      </w:r>
+      <w:r>
+        <w:t>Modèle</w:t>
+      </w:r>
+      <w:r>
+        <w:t>s</w:t>
+      </w:r>
+      <w:r>
+        <w:t xml:space="preserve"> </w:t>
       </w:r>
       <w:r>
         <w:t>et il est nécessaire</w:t>
@@ -1651,10 +1745,13 @@
         <w:t xml:space="preserve">Via notre SessionFake, on lance l’appel API des </w:t>
       </w:r>
       <w:r>
-        <w:t>M</w:t>
-      </w:r>
-      <w:r>
-        <w:t xml:space="preserve">odel </w:t>
+        <w:t>Modèle</w:t>
+      </w:r>
+      <w:r>
+        <w:t>s</w:t>
+      </w:r>
+      <w:r>
+        <w:t xml:space="preserve"> </w:t>
       </w:r>
       <w:r>
         <w:t>(</w:t>

</xml_diff>

<commit_message>
Modifications des documents et corrections dans le code
</commit_message>
<xml_diff>
--- a/Divers/Horn_Mickael_2_MVC_102022.docx
+++ b/Divers/Horn_Mickael_2_MVC_102022.docx
@@ -28,6 +28,9 @@
         <w:p>
           <w:pPr>
             <w:sectPr>
+              <w:footerReference w:type="even" r:id="rId9"/>
+              <w:footerReference w:type="default" r:id="rId10"/>
+              <w:footerReference w:type="first" r:id="rId11"/>
               <w:pgSz w:w="11906" w:h="16838"/>
               <w:pgMar w:top="1417" w:right="1417" w:bottom="1417" w:left="1417" w:header="708" w:footer="708" w:gutter="0"/>
               <w:pgNumType w:start="0"/>
@@ -132,7 +135,7 @@
                                           <wp:inline distT="0" distB="0" distL="0" distR="0" wp14:anchorId="12B82A2B" wp14:editId="3E367914">
                                             <wp:extent cx="2621864" cy="4661012"/>
                                             <wp:effectExtent l="0" t="0" r="0" b="0"/>
-                                            <wp:docPr id="5" name="Image 5"/>
+                                            <wp:docPr id="16" name="Image 16"/>
                                             <wp:cNvGraphicFramePr>
                                               <a:graphicFrameLocks xmlns:a="http://schemas.openxmlformats.org/drawingml/2006/main" noChangeAspect="1"/>
                                             </wp:cNvGraphicFramePr>
@@ -144,7 +147,7 @@
                                                     <pic:cNvPicPr/>
                                                   </pic:nvPicPr>
                                                   <pic:blipFill>
-                                                    <a:blip r:embed="rId7">
+                                                    <a:blip r:embed="rId12">
                                                       <a:extLst>
                                                         <a:ext uri="{28A0092B-C50C-407E-A947-70E740481C1C}">
                                                           <a14:useLocalDpi xmlns:a14="http://schemas.microsoft.com/office/drawing/2010/main" val="0"/>
@@ -482,7 +485,7 @@
                                     <wp:inline distT="0" distB="0" distL="0" distR="0" wp14:anchorId="12B82A2B" wp14:editId="3E367914">
                                       <wp:extent cx="2621864" cy="4661012"/>
                                       <wp:effectExtent l="0" t="0" r="0" b="0"/>
-                                      <wp:docPr id="5" name="Image 5"/>
+                                      <wp:docPr id="16" name="Image 16"/>
                                       <wp:cNvGraphicFramePr>
                                         <a:graphicFrameLocks xmlns:a="http://schemas.openxmlformats.org/drawingml/2006/main" noChangeAspect="1"/>
                                       </wp:cNvGraphicFramePr>
@@ -494,7 +497,7 @@
                                               <pic:cNvPicPr/>
                                             </pic:nvPicPr>
                                             <pic:blipFill>
-                                              <a:blip r:embed="rId7">
+                                              <a:blip r:embed="rId12">
                                                 <a:extLst>
                                                   <a:ext uri="{28A0092B-C50C-407E-A947-70E740481C1C}">
                                                     <a14:useLocalDpi xmlns:a14="http://schemas.microsoft.com/office/drawing/2010/main" val="0"/>
@@ -772,29 +775,1348 @@
             </mc:AlternateContent>
           </w:r>
         </w:p>
+        <w:sdt>
+          <w:sdtPr>
+            <w:id w:val="814456780"/>
+            <w:docPartObj>
+              <w:docPartGallery w:val="Table of Contents"/>
+              <w:docPartUnique/>
+            </w:docPartObj>
+          </w:sdtPr>
+          <w:sdtEndPr>
+            <w:rPr>
+              <w:rFonts w:asciiTheme="minorHAnsi" w:eastAsiaTheme="minorHAnsi" w:hAnsiTheme="minorHAnsi" w:cstheme="minorBidi"/>
+              <w:noProof/>
+              <w:color w:val="auto"/>
+              <w:kern w:val="2"/>
+              <w:sz w:val="24"/>
+              <w:szCs w:val="24"/>
+              <w:lang w:eastAsia="en-US"/>
+              <w14:ligatures w14:val="standardContextual"/>
+            </w:rPr>
+          </w:sdtEndPr>
+          <w:sdtContent>
+            <w:p>
+              <w:pPr>
+                <w:pStyle w:val="En-ttedetabledesmatires"/>
+              </w:pPr>
+              <w:r>
+                <w:t>Table des matières</w:t>
+              </w:r>
+            </w:p>
+            <w:p>
+              <w:pPr>
+                <w:pStyle w:val="TM1"/>
+                <w:tabs>
+                  <w:tab w:val="right" w:leader="dot" w:pos="9056"/>
+                </w:tabs>
+                <w:rPr>
+                  <w:rFonts w:eastAsiaTheme="minorEastAsia" w:cstheme="minorBidi"/>
+                  <w:b w:val="0"/>
+                  <w:bCs w:val="0"/>
+                  <w:i w:val="0"/>
+                  <w:iCs w:val="0"/>
+                  <w:noProof/>
+                  <w:kern w:val="0"/>
+                  <w:lang w:eastAsia="fr-FR"/>
+                  <w14:ligatures w14:val="none"/>
+                </w:rPr>
+              </w:pPr>
+              <w:r>
+                <w:rPr>
+                  <w:b w:val="0"/>
+                  <w:bCs w:val="0"/>
+                </w:rPr>
+                <w:fldChar w:fldCharType="begin"/>
+              </w:r>
+              <w:r>
+                <w:instrText>TOC \o "1-3" \h \z \u</w:instrText>
+              </w:r>
+              <w:r>
+                <w:rPr>
+                  <w:b w:val="0"/>
+                  <w:bCs w:val="0"/>
+                </w:rPr>
+                <w:fldChar w:fldCharType="separate"/>
+              </w:r>
+              <w:hyperlink w:anchor="_Toc124932711" w:history="1">
+                <w:r>
+                  <w:rPr>
+                    <w:rStyle w:val="Lienhypertexte"/>
+                    <w:noProof/>
+                  </w:rPr>
+                  <w:t>Introduction</w:t>
+                </w:r>
+                <w:r>
+                  <w:rPr>
+                    <w:noProof/>
+                    <w:webHidden/>
+                  </w:rPr>
+                  <w:tab/>
+                </w:r>
+                <w:r>
+                  <w:rPr>
+                    <w:noProof/>
+                    <w:webHidden/>
+                  </w:rPr>
+                  <w:fldChar w:fldCharType="begin"/>
+                </w:r>
+                <w:r>
+                  <w:rPr>
+                    <w:noProof/>
+                    <w:webHidden/>
+                  </w:rPr>
+                  <w:instrText xml:space="preserve"> PAGEREF _Toc124932711 \h </w:instrText>
+                </w:r>
+                <w:r>
+                  <w:rPr>
+                    <w:noProof/>
+                    <w:webHidden/>
+                  </w:rPr>
+                </w:r>
+                <w:r>
+                  <w:rPr>
+                    <w:noProof/>
+                    <w:webHidden/>
+                  </w:rPr>
+                  <w:fldChar w:fldCharType="separate"/>
+                </w:r>
+                <w:r>
+                  <w:rPr>
+                    <w:noProof/>
+                    <w:webHidden/>
+                  </w:rPr>
+                  <w:t>1</w:t>
+                </w:r>
+                <w:r>
+                  <w:rPr>
+                    <w:noProof/>
+                    <w:webHidden/>
+                  </w:rPr>
+                  <w:fldChar w:fldCharType="end"/>
+                </w:r>
+              </w:hyperlink>
+            </w:p>
+            <w:p>
+              <w:pPr>
+                <w:pStyle w:val="TM1"/>
+                <w:tabs>
+                  <w:tab w:val="right" w:leader="dot" w:pos="9056"/>
+                </w:tabs>
+                <w:rPr>
+                  <w:rFonts w:eastAsiaTheme="minorEastAsia" w:cstheme="minorBidi"/>
+                  <w:b w:val="0"/>
+                  <w:bCs w:val="0"/>
+                  <w:i w:val="0"/>
+                  <w:iCs w:val="0"/>
+                  <w:noProof/>
+                  <w:kern w:val="0"/>
+                  <w:lang w:eastAsia="fr-FR"/>
+                  <w14:ligatures w14:val="none"/>
+                </w:rPr>
+              </w:pPr>
+              <w:hyperlink w:anchor="_Toc124932712" w:history="1">
+                <w:r>
+                  <w:rPr>
+                    <w:rStyle w:val="Lienhypertexte"/>
+                    <w:noProof/>
+                  </w:rPr>
+                  <w:t>MVC Principaux</w:t>
+                </w:r>
+                <w:r>
+                  <w:rPr>
+                    <w:noProof/>
+                    <w:webHidden/>
+                  </w:rPr>
+                  <w:tab/>
+                </w:r>
+                <w:r>
+                  <w:rPr>
+                    <w:noProof/>
+                    <w:webHidden/>
+                  </w:rPr>
+                  <w:fldChar w:fldCharType="begin"/>
+                </w:r>
+                <w:r>
+                  <w:rPr>
+                    <w:noProof/>
+                    <w:webHidden/>
+                  </w:rPr>
+                  <w:instrText xml:space="preserve"> PAGEREF _Toc124932712 \h </w:instrText>
+                </w:r>
+                <w:r>
+                  <w:rPr>
+                    <w:noProof/>
+                    <w:webHidden/>
+                  </w:rPr>
+                </w:r>
+                <w:r>
+                  <w:rPr>
+                    <w:noProof/>
+                    <w:webHidden/>
+                  </w:rPr>
+                  <w:fldChar w:fldCharType="separate"/>
+                </w:r>
+                <w:r>
+                  <w:rPr>
+                    <w:noProof/>
+                    <w:webHidden/>
+                  </w:rPr>
+                  <w:t>2</w:t>
+                </w:r>
+                <w:r>
+                  <w:rPr>
+                    <w:noProof/>
+                    <w:webHidden/>
+                  </w:rPr>
+                  <w:fldChar w:fldCharType="end"/>
+                </w:r>
+              </w:hyperlink>
+            </w:p>
+            <w:p>
+              <w:pPr>
+                <w:pStyle w:val="TM2"/>
+                <w:tabs>
+                  <w:tab w:val="right" w:leader="dot" w:pos="9056"/>
+                </w:tabs>
+                <w:rPr>
+                  <w:rFonts w:eastAsiaTheme="minorEastAsia" w:cstheme="minorBidi"/>
+                  <w:b w:val="0"/>
+                  <w:bCs w:val="0"/>
+                  <w:noProof/>
+                  <w:kern w:val="0"/>
+                  <w:sz w:val="24"/>
+                  <w:szCs w:val="24"/>
+                  <w:lang w:eastAsia="fr-FR"/>
+                  <w14:ligatures w14:val="none"/>
+                </w:rPr>
+              </w:pPr>
+              <w:hyperlink w:anchor="_Toc124932713" w:history="1">
+                <w:r>
+                  <w:rPr>
+                    <w:rStyle w:val="Lienhypertexte"/>
+                    <w:noProof/>
+                  </w:rPr>
+                  <w:t>Schéma et Arborescence</w:t>
+                </w:r>
+                <w:r>
+                  <w:rPr>
+                    <w:noProof/>
+                    <w:webHidden/>
+                  </w:rPr>
+                  <w:tab/>
+                </w:r>
+                <w:r>
+                  <w:rPr>
+                    <w:noProof/>
+                    <w:webHidden/>
+                  </w:rPr>
+                  <w:fldChar w:fldCharType="begin"/>
+                </w:r>
+                <w:r>
+                  <w:rPr>
+                    <w:noProof/>
+                    <w:webHidden/>
+                  </w:rPr>
+                  <w:instrText xml:space="preserve"> PAGEREF _Toc124932713 \h </w:instrText>
+                </w:r>
+                <w:r>
+                  <w:rPr>
+                    <w:noProof/>
+                    <w:webHidden/>
+                  </w:rPr>
+                </w:r>
+                <w:r>
+                  <w:rPr>
+                    <w:noProof/>
+                    <w:webHidden/>
+                  </w:rPr>
+                  <w:fldChar w:fldCharType="separate"/>
+                </w:r>
+                <w:r>
+                  <w:rPr>
+                    <w:noProof/>
+                    <w:webHidden/>
+                  </w:rPr>
+                  <w:t>2</w:t>
+                </w:r>
+                <w:r>
+                  <w:rPr>
+                    <w:noProof/>
+                    <w:webHidden/>
+                  </w:rPr>
+                  <w:fldChar w:fldCharType="end"/>
+                </w:r>
+              </w:hyperlink>
+            </w:p>
+            <w:p>
+              <w:pPr>
+                <w:pStyle w:val="TM3"/>
+                <w:tabs>
+                  <w:tab w:val="right" w:leader="dot" w:pos="9056"/>
+                </w:tabs>
+                <w:rPr>
+                  <w:rFonts w:eastAsiaTheme="minorEastAsia" w:cstheme="minorBidi"/>
+                  <w:noProof/>
+                  <w:kern w:val="0"/>
+                  <w:sz w:val="24"/>
+                  <w:szCs w:val="24"/>
+                  <w:lang w:eastAsia="fr-FR"/>
+                  <w14:ligatures w14:val="none"/>
+                </w:rPr>
+              </w:pPr>
+              <w:hyperlink w:anchor="_Toc124932714" w:history="1">
+                <w:r>
+                  <w:rPr>
+                    <w:rStyle w:val="Lienhypertexte"/>
+                    <w:noProof/>
+                  </w:rPr>
+                  <w:t>MVC Exchange</w:t>
+                </w:r>
+                <w:r>
+                  <w:rPr>
+                    <w:noProof/>
+                    <w:webHidden/>
+                  </w:rPr>
+                  <w:tab/>
+                </w:r>
+                <w:r>
+                  <w:rPr>
+                    <w:noProof/>
+                    <w:webHidden/>
+                  </w:rPr>
+                  <w:fldChar w:fldCharType="begin"/>
+                </w:r>
+                <w:r>
+                  <w:rPr>
+                    <w:noProof/>
+                    <w:webHidden/>
+                  </w:rPr>
+                  <w:instrText xml:space="preserve"> PAGEREF _Toc124932714 \h </w:instrText>
+                </w:r>
+                <w:r>
+                  <w:rPr>
+                    <w:noProof/>
+                    <w:webHidden/>
+                  </w:rPr>
+                </w:r>
+                <w:r>
+                  <w:rPr>
+                    <w:noProof/>
+                    <w:webHidden/>
+                  </w:rPr>
+                  <w:fldChar w:fldCharType="separate"/>
+                </w:r>
+                <w:r>
+                  <w:rPr>
+                    <w:noProof/>
+                    <w:webHidden/>
+                  </w:rPr>
+                  <w:t>3</w:t>
+                </w:r>
+                <w:r>
+                  <w:rPr>
+                    <w:noProof/>
+                    <w:webHidden/>
+                  </w:rPr>
+                  <w:fldChar w:fldCharType="end"/>
+                </w:r>
+              </w:hyperlink>
+            </w:p>
+            <w:p>
+              <w:pPr>
+                <w:pStyle w:val="TM3"/>
+                <w:tabs>
+                  <w:tab w:val="right" w:leader="dot" w:pos="9056"/>
+                </w:tabs>
+                <w:rPr>
+                  <w:rFonts w:eastAsiaTheme="minorEastAsia" w:cstheme="minorBidi"/>
+                  <w:noProof/>
+                  <w:kern w:val="0"/>
+                  <w:sz w:val="24"/>
+                  <w:szCs w:val="24"/>
+                  <w:lang w:eastAsia="fr-FR"/>
+                  <w14:ligatures w14:val="none"/>
+                </w:rPr>
+              </w:pPr>
+              <w:hyperlink w:anchor="_Toc124932715" w:history="1">
+                <w:r>
+                  <w:rPr>
+                    <w:rStyle w:val="Lienhypertexte"/>
+                    <w:noProof/>
+                  </w:rPr>
+                  <w:t>MVC Traduction</w:t>
+                </w:r>
+                <w:r>
+                  <w:rPr>
+                    <w:noProof/>
+                    <w:webHidden/>
+                  </w:rPr>
+                  <w:tab/>
+                </w:r>
+                <w:r>
+                  <w:rPr>
+                    <w:noProof/>
+                    <w:webHidden/>
+                  </w:rPr>
+                  <w:fldChar w:fldCharType="begin"/>
+                </w:r>
+                <w:r>
+                  <w:rPr>
+                    <w:noProof/>
+                    <w:webHidden/>
+                  </w:rPr>
+                  <w:instrText xml:space="preserve"> PAGEREF _Toc124932715 \h </w:instrText>
+                </w:r>
+                <w:r>
+                  <w:rPr>
+                    <w:noProof/>
+                    <w:webHidden/>
+                  </w:rPr>
+                </w:r>
+                <w:r>
+                  <w:rPr>
+                    <w:noProof/>
+                    <w:webHidden/>
+                  </w:rPr>
+                  <w:fldChar w:fldCharType="separate"/>
+                </w:r>
+                <w:r>
+                  <w:rPr>
+                    <w:noProof/>
+                    <w:webHidden/>
+                  </w:rPr>
+                  <w:t>4</w:t>
+                </w:r>
+                <w:r>
+                  <w:rPr>
+                    <w:noProof/>
+                    <w:webHidden/>
+                  </w:rPr>
+                  <w:fldChar w:fldCharType="end"/>
+                </w:r>
+              </w:hyperlink>
+            </w:p>
+            <w:p>
+              <w:pPr>
+                <w:pStyle w:val="TM3"/>
+                <w:tabs>
+                  <w:tab w:val="right" w:leader="dot" w:pos="9056"/>
+                </w:tabs>
+                <w:rPr>
+                  <w:rFonts w:eastAsiaTheme="minorEastAsia" w:cstheme="minorBidi"/>
+                  <w:noProof/>
+                  <w:kern w:val="0"/>
+                  <w:sz w:val="24"/>
+                  <w:szCs w:val="24"/>
+                  <w:lang w:eastAsia="fr-FR"/>
+                  <w14:ligatures w14:val="none"/>
+                </w:rPr>
+              </w:pPr>
+              <w:hyperlink w:anchor="_Toc124932716" w:history="1">
+                <w:r>
+                  <w:rPr>
+                    <w:rStyle w:val="Lienhypertexte"/>
+                    <w:noProof/>
+                  </w:rPr>
+                  <w:t>MVC Météo</w:t>
+                </w:r>
+                <w:r>
+                  <w:rPr>
+                    <w:noProof/>
+                    <w:webHidden/>
+                  </w:rPr>
+                  <w:tab/>
+                </w:r>
+                <w:r>
+                  <w:rPr>
+                    <w:noProof/>
+                    <w:webHidden/>
+                  </w:rPr>
+                  <w:fldChar w:fldCharType="begin"/>
+                </w:r>
+                <w:r>
+                  <w:rPr>
+                    <w:noProof/>
+                    <w:webHidden/>
+                  </w:rPr>
+                  <w:instrText xml:space="preserve"> PAGEREF _Toc124932716 \h </w:instrText>
+                </w:r>
+                <w:r>
+                  <w:rPr>
+                    <w:noProof/>
+                    <w:webHidden/>
+                  </w:rPr>
+                </w:r>
+                <w:r>
+                  <w:rPr>
+                    <w:noProof/>
+                    <w:webHidden/>
+                  </w:rPr>
+                  <w:fldChar w:fldCharType="separate"/>
+                </w:r>
+                <w:r>
+                  <w:rPr>
+                    <w:noProof/>
+                    <w:webHidden/>
+                  </w:rPr>
+                  <w:t>5</w:t>
+                </w:r>
+                <w:r>
+                  <w:rPr>
+                    <w:noProof/>
+                    <w:webHidden/>
+                  </w:rPr>
+                  <w:fldChar w:fldCharType="end"/>
+                </w:r>
+              </w:hyperlink>
+            </w:p>
+            <w:p>
+              <w:pPr>
+                <w:pStyle w:val="TM1"/>
+                <w:tabs>
+                  <w:tab w:val="right" w:leader="dot" w:pos="9056"/>
+                </w:tabs>
+                <w:rPr>
+                  <w:rFonts w:eastAsiaTheme="minorEastAsia" w:cstheme="minorBidi"/>
+                  <w:b w:val="0"/>
+                  <w:bCs w:val="0"/>
+                  <w:i w:val="0"/>
+                  <w:iCs w:val="0"/>
+                  <w:noProof/>
+                  <w:kern w:val="0"/>
+                  <w:lang w:eastAsia="fr-FR"/>
+                  <w14:ligatures w14:val="none"/>
+                </w:rPr>
+              </w:pPr>
+              <w:hyperlink w:anchor="_Toc124932717" w:history="1">
+                <w:r>
+                  <w:rPr>
+                    <w:rStyle w:val="Lienhypertexte"/>
+                    <w:noProof/>
+                  </w:rPr>
+                  <w:t>MVC Secondaires</w:t>
+                </w:r>
+                <w:r>
+                  <w:rPr>
+                    <w:noProof/>
+                    <w:webHidden/>
+                  </w:rPr>
+                  <w:tab/>
+                </w:r>
+                <w:r>
+                  <w:rPr>
+                    <w:noProof/>
+                    <w:webHidden/>
+                  </w:rPr>
+                  <w:fldChar w:fldCharType="begin"/>
+                </w:r>
+                <w:r>
+                  <w:rPr>
+                    <w:noProof/>
+                    <w:webHidden/>
+                  </w:rPr>
+                  <w:instrText xml:space="preserve"> PAGEREF _Toc124932717 \h </w:instrText>
+                </w:r>
+                <w:r>
+                  <w:rPr>
+                    <w:noProof/>
+                    <w:webHidden/>
+                  </w:rPr>
+                </w:r>
+                <w:r>
+                  <w:rPr>
+                    <w:noProof/>
+                    <w:webHidden/>
+                  </w:rPr>
+                  <w:fldChar w:fldCharType="separate"/>
+                </w:r>
+                <w:r>
+                  <w:rPr>
+                    <w:noProof/>
+                    <w:webHidden/>
+                  </w:rPr>
+                  <w:t>6</w:t>
+                </w:r>
+                <w:r>
+                  <w:rPr>
+                    <w:noProof/>
+                    <w:webHidden/>
+                  </w:rPr>
+                  <w:fldChar w:fldCharType="end"/>
+                </w:r>
+              </w:hyperlink>
+            </w:p>
+            <w:p>
+              <w:pPr>
+                <w:pStyle w:val="TM2"/>
+                <w:tabs>
+                  <w:tab w:val="right" w:leader="dot" w:pos="9056"/>
+                </w:tabs>
+                <w:rPr>
+                  <w:rFonts w:eastAsiaTheme="minorEastAsia" w:cstheme="minorBidi"/>
+                  <w:b w:val="0"/>
+                  <w:bCs w:val="0"/>
+                  <w:noProof/>
+                  <w:kern w:val="0"/>
+                  <w:sz w:val="24"/>
+                  <w:szCs w:val="24"/>
+                  <w:lang w:eastAsia="fr-FR"/>
+                  <w14:ligatures w14:val="none"/>
+                </w:rPr>
+              </w:pPr>
+              <w:hyperlink w:anchor="_Toc124932718" w:history="1">
+                <w:r>
+                  <w:rPr>
+                    <w:rStyle w:val="Lienhypertexte"/>
+                    <w:noProof/>
+                  </w:rPr>
+                  <w:t>Schéma</w:t>
+                </w:r>
+                <w:r>
+                  <w:rPr>
+                    <w:noProof/>
+                    <w:webHidden/>
+                  </w:rPr>
+                  <w:tab/>
+                </w:r>
+                <w:r>
+                  <w:rPr>
+                    <w:noProof/>
+                    <w:webHidden/>
+                  </w:rPr>
+                  <w:fldChar w:fldCharType="begin"/>
+                </w:r>
+                <w:r>
+                  <w:rPr>
+                    <w:noProof/>
+                    <w:webHidden/>
+                  </w:rPr>
+                  <w:instrText xml:space="preserve"> PAGEREF _Toc124932718 \h </w:instrText>
+                </w:r>
+                <w:r>
+                  <w:rPr>
+                    <w:noProof/>
+                    <w:webHidden/>
+                  </w:rPr>
+                </w:r>
+                <w:r>
+                  <w:rPr>
+                    <w:noProof/>
+                    <w:webHidden/>
+                  </w:rPr>
+                  <w:fldChar w:fldCharType="separate"/>
+                </w:r>
+                <w:r>
+                  <w:rPr>
+                    <w:noProof/>
+                    <w:webHidden/>
+                  </w:rPr>
+                  <w:t>6</w:t>
+                </w:r>
+                <w:r>
+                  <w:rPr>
+                    <w:noProof/>
+                    <w:webHidden/>
+                  </w:rPr>
+                  <w:fldChar w:fldCharType="end"/>
+                </w:r>
+              </w:hyperlink>
+            </w:p>
+            <w:p>
+              <w:pPr>
+                <w:pStyle w:val="TM3"/>
+                <w:tabs>
+                  <w:tab w:val="right" w:leader="dot" w:pos="9056"/>
+                </w:tabs>
+                <w:rPr>
+                  <w:rFonts w:eastAsiaTheme="minorEastAsia" w:cstheme="minorBidi"/>
+                  <w:noProof/>
+                  <w:kern w:val="0"/>
+                  <w:sz w:val="24"/>
+                  <w:szCs w:val="24"/>
+                  <w:lang w:eastAsia="fr-FR"/>
+                  <w14:ligatures w14:val="none"/>
+                </w:rPr>
+              </w:pPr>
+              <w:hyperlink w:anchor="_Toc124932719" w:history="1">
+                <w:r>
+                  <w:rPr>
+                    <w:rStyle w:val="Lienhypertexte"/>
+                    <w:noProof/>
+                  </w:rPr>
+                  <w:t>MVC Exchange</w:t>
+                </w:r>
+                <w:r>
+                  <w:rPr>
+                    <w:noProof/>
+                    <w:webHidden/>
+                  </w:rPr>
+                  <w:tab/>
+                </w:r>
+                <w:r>
+                  <w:rPr>
+                    <w:noProof/>
+                    <w:webHidden/>
+                  </w:rPr>
+                  <w:fldChar w:fldCharType="begin"/>
+                </w:r>
+                <w:r>
+                  <w:rPr>
+                    <w:noProof/>
+                    <w:webHidden/>
+                  </w:rPr>
+                  <w:instrText xml:space="preserve"> PAGEREF _Toc124932719 \h </w:instrText>
+                </w:r>
+                <w:r>
+                  <w:rPr>
+                    <w:noProof/>
+                    <w:webHidden/>
+                  </w:rPr>
+                </w:r>
+                <w:r>
+                  <w:rPr>
+                    <w:noProof/>
+                    <w:webHidden/>
+                  </w:rPr>
+                  <w:fldChar w:fldCharType="separate"/>
+                </w:r>
+                <w:r>
+                  <w:rPr>
+                    <w:noProof/>
+                    <w:webHidden/>
+                  </w:rPr>
+                  <w:t>7</w:t>
+                </w:r>
+                <w:r>
+                  <w:rPr>
+                    <w:noProof/>
+                    <w:webHidden/>
+                  </w:rPr>
+                  <w:fldChar w:fldCharType="end"/>
+                </w:r>
+              </w:hyperlink>
+            </w:p>
+            <w:p>
+              <w:pPr>
+                <w:pStyle w:val="TM3"/>
+                <w:tabs>
+                  <w:tab w:val="right" w:leader="dot" w:pos="9056"/>
+                </w:tabs>
+                <w:rPr>
+                  <w:rFonts w:eastAsiaTheme="minorEastAsia" w:cstheme="minorBidi"/>
+                  <w:noProof/>
+                  <w:kern w:val="0"/>
+                  <w:sz w:val="24"/>
+                  <w:szCs w:val="24"/>
+                  <w:lang w:eastAsia="fr-FR"/>
+                  <w14:ligatures w14:val="none"/>
+                </w:rPr>
+              </w:pPr>
+              <w:hyperlink w:anchor="_Toc124932720" w:history="1">
+                <w:r>
+                  <w:rPr>
+                    <w:rStyle w:val="Lienhypertexte"/>
+                    <w:noProof/>
+                  </w:rPr>
+                  <w:t>MVC Traduction</w:t>
+                </w:r>
+                <w:r>
+                  <w:rPr>
+                    <w:noProof/>
+                    <w:webHidden/>
+                  </w:rPr>
+                  <w:tab/>
+                </w:r>
+                <w:r>
+                  <w:rPr>
+                    <w:noProof/>
+                    <w:webHidden/>
+                  </w:rPr>
+                  <w:fldChar w:fldCharType="begin"/>
+                </w:r>
+                <w:r>
+                  <w:rPr>
+                    <w:noProof/>
+                    <w:webHidden/>
+                  </w:rPr>
+                  <w:instrText xml:space="preserve"> PAGEREF _Toc124932720 \h </w:instrText>
+                </w:r>
+                <w:r>
+                  <w:rPr>
+                    <w:noProof/>
+                    <w:webHidden/>
+                  </w:rPr>
+                </w:r>
+                <w:r>
+                  <w:rPr>
+                    <w:noProof/>
+                    <w:webHidden/>
+                  </w:rPr>
+                  <w:fldChar w:fldCharType="separate"/>
+                </w:r>
+                <w:r>
+                  <w:rPr>
+                    <w:noProof/>
+                    <w:webHidden/>
+                  </w:rPr>
+                  <w:t>7</w:t>
+                </w:r>
+                <w:r>
+                  <w:rPr>
+                    <w:noProof/>
+                    <w:webHidden/>
+                  </w:rPr>
+                  <w:fldChar w:fldCharType="end"/>
+                </w:r>
+              </w:hyperlink>
+            </w:p>
+            <w:p>
+              <w:pPr>
+                <w:pStyle w:val="TM1"/>
+                <w:tabs>
+                  <w:tab w:val="right" w:leader="dot" w:pos="9056"/>
+                </w:tabs>
+                <w:rPr>
+                  <w:rFonts w:eastAsiaTheme="minorEastAsia" w:cstheme="minorBidi"/>
+                  <w:b w:val="0"/>
+                  <w:bCs w:val="0"/>
+                  <w:i w:val="0"/>
+                  <w:iCs w:val="0"/>
+                  <w:noProof/>
+                  <w:kern w:val="0"/>
+                  <w:lang w:eastAsia="fr-FR"/>
+                  <w14:ligatures w14:val="none"/>
+                </w:rPr>
+              </w:pPr>
+              <w:hyperlink w:anchor="_Toc124932721" w:history="1">
+                <w:r>
+                  <w:rPr>
+                    <w:rStyle w:val="Lienhypertexte"/>
+                    <w:noProof/>
+                  </w:rPr>
+                  <w:t>Les tests unitaires</w:t>
+                </w:r>
+                <w:r>
+                  <w:rPr>
+                    <w:noProof/>
+                    <w:webHidden/>
+                  </w:rPr>
+                  <w:tab/>
+                </w:r>
+                <w:r>
+                  <w:rPr>
+                    <w:noProof/>
+                    <w:webHidden/>
+                  </w:rPr>
+                  <w:fldChar w:fldCharType="begin"/>
+                </w:r>
+                <w:r>
+                  <w:rPr>
+                    <w:noProof/>
+                    <w:webHidden/>
+                  </w:rPr>
+                  <w:instrText xml:space="preserve"> PAGEREF _Toc124932721 \h </w:instrText>
+                </w:r>
+                <w:r>
+                  <w:rPr>
+                    <w:noProof/>
+                    <w:webHidden/>
+                  </w:rPr>
+                </w:r>
+                <w:r>
+                  <w:rPr>
+                    <w:noProof/>
+                    <w:webHidden/>
+                  </w:rPr>
+                  <w:fldChar w:fldCharType="separate"/>
+                </w:r>
+                <w:r>
+                  <w:rPr>
+                    <w:noProof/>
+                    <w:webHidden/>
+                  </w:rPr>
+                  <w:t>8</w:t>
+                </w:r>
+                <w:r>
+                  <w:rPr>
+                    <w:noProof/>
+                    <w:webHidden/>
+                  </w:rPr>
+                  <w:fldChar w:fldCharType="end"/>
+                </w:r>
+              </w:hyperlink>
+            </w:p>
+            <w:p>
+              <w:pPr>
+                <w:pStyle w:val="TM2"/>
+                <w:tabs>
+                  <w:tab w:val="right" w:leader="dot" w:pos="9056"/>
+                </w:tabs>
+                <w:rPr>
+                  <w:rFonts w:eastAsiaTheme="minorEastAsia" w:cstheme="minorBidi"/>
+                  <w:b w:val="0"/>
+                  <w:bCs w:val="0"/>
+                  <w:noProof/>
+                  <w:kern w:val="0"/>
+                  <w:sz w:val="24"/>
+                  <w:szCs w:val="24"/>
+                  <w:lang w:eastAsia="fr-FR"/>
+                  <w14:ligatures w14:val="none"/>
+                </w:rPr>
+              </w:pPr>
+              <w:hyperlink w:anchor="_Toc124932722" w:history="1">
+                <w:r>
+                  <w:rPr>
+                    <w:rStyle w:val="Lienhypertexte"/>
+                    <w:noProof/>
+                  </w:rPr>
+                  <w:t>Arborescence</w:t>
+                </w:r>
+                <w:r>
+                  <w:rPr>
+                    <w:noProof/>
+                    <w:webHidden/>
+                  </w:rPr>
+                  <w:tab/>
+                </w:r>
+                <w:r>
+                  <w:rPr>
+                    <w:noProof/>
+                    <w:webHidden/>
+                  </w:rPr>
+                  <w:fldChar w:fldCharType="begin"/>
+                </w:r>
+                <w:r>
+                  <w:rPr>
+                    <w:noProof/>
+                    <w:webHidden/>
+                  </w:rPr>
+                  <w:instrText xml:space="preserve"> PAGEREF _Toc124932722 \h </w:instrText>
+                </w:r>
+                <w:r>
+                  <w:rPr>
+                    <w:noProof/>
+                    <w:webHidden/>
+                  </w:rPr>
+                </w:r>
+                <w:r>
+                  <w:rPr>
+                    <w:noProof/>
+                    <w:webHidden/>
+                  </w:rPr>
+                  <w:fldChar w:fldCharType="separate"/>
+                </w:r>
+                <w:r>
+                  <w:rPr>
+                    <w:noProof/>
+                    <w:webHidden/>
+                  </w:rPr>
+                  <w:t>8</w:t>
+                </w:r>
+                <w:r>
+                  <w:rPr>
+                    <w:noProof/>
+                    <w:webHidden/>
+                  </w:rPr>
+                  <w:fldChar w:fldCharType="end"/>
+                </w:r>
+              </w:hyperlink>
+            </w:p>
+            <w:p>
+              <w:pPr>
+                <w:pStyle w:val="TM2"/>
+                <w:tabs>
+                  <w:tab w:val="right" w:leader="dot" w:pos="9056"/>
+                </w:tabs>
+                <w:rPr>
+                  <w:rFonts w:eastAsiaTheme="minorEastAsia" w:cstheme="minorBidi"/>
+                  <w:b w:val="0"/>
+                  <w:bCs w:val="0"/>
+                  <w:noProof/>
+                  <w:kern w:val="0"/>
+                  <w:sz w:val="24"/>
+                  <w:szCs w:val="24"/>
+                  <w:lang w:eastAsia="fr-FR"/>
+                  <w14:ligatures w14:val="none"/>
+                </w:rPr>
+              </w:pPr>
+              <w:hyperlink w:anchor="_Toc124932723" w:history="1">
+                <w:r>
+                  <w:rPr>
+                    <w:rStyle w:val="Lienhypertexte"/>
+                    <w:noProof/>
+                  </w:rPr>
+                  <w:t>Schéma</w:t>
+                </w:r>
+                <w:r>
+                  <w:rPr>
+                    <w:noProof/>
+                    <w:webHidden/>
+                  </w:rPr>
+                  <w:tab/>
+                </w:r>
+                <w:r>
+                  <w:rPr>
+                    <w:noProof/>
+                    <w:webHidden/>
+                  </w:rPr>
+                  <w:fldChar w:fldCharType="begin"/>
+                </w:r>
+                <w:r>
+                  <w:rPr>
+                    <w:noProof/>
+                    <w:webHidden/>
+                  </w:rPr>
+                  <w:instrText xml:space="preserve"> PAGEREF _Toc124932723 \h </w:instrText>
+                </w:r>
+                <w:r>
+                  <w:rPr>
+                    <w:noProof/>
+                    <w:webHidden/>
+                  </w:rPr>
+                </w:r>
+                <w:r>
+                  <w:rPr>
+                    <w:noProof/>
+                    <w:webHidden/>
+                  </w:rPr>
+                  <w:fldChar w:fldCharType="separate"/>
+                </w:r>
+                <w:r>
+                  <w:rPr>
+                    <w:noProof/>
+                    <w:webHidden/>
+                  </w:rPr>
+                  <w:t>8</w:t>
+                </w:r>
+                <w:r>
+                  <w:rPr>
+                    <w:noProof/>
+                    <w:webHidden/>
+                  </w:rPr>
+                  <w:fldChar w:fldCharType="end"/>
+                </w:r>
+              </w:hyperlink>
+            </w:p>
+            <w:p>
+              <w:pPr>
+                <w:pStyle w:val="TM2"/>
+                <w:tabs>
+                  <w:tab w:val="right" w:leader="dot" w:pos="9056"/>
+                </w:tabs>
+                <w:rPr>
+                  <w:rFonts w:eastAsiaTheme="minorEastAsia" w:cstheme="minorBidi"/>
+                  <w:b w:val="0"/>
+                  <w:bCs w:val="0"/>
+                  <w:noProof/>
+                  <w:kern w:val="0"/>
+                  <w:sz w:val="24"/>
+                  <w:szCs w:val="24"/>
+                  <w:lang w:eastAsia="fr-FR"/>
+                  <w14:ligatures w14:val="none"/>
+                </w:rPr>
+              </w:pPr>
+              <w:hyperlink w:anchor="_Toc124932724" w:history="1">
+                <w:r>
+                  <w:rPr>
+                    <w:rStyle w:val="Lienhypertexte"/>
+                    <w:noProof/>
+                  </w:rPr>
+                  <w:t>Détails</w:t>
+                </w:r>
+                <w:r>
+                  <w:rPr>
+                    <w:noProof/>
+                    <w:webHidden/>
+                  </w:rPr>
+                  <w:tab/>
+                </w:r>
+                <w:r>
+                  <w:rPr>
+                    <w:noProof/>
+                    <w:webHidden/>
+                  </w:rPr>
+                  <w:fldChar w:fldCharType="begin"/>
+                </w:r>
+                <w:r>
+                  <w:rPr>
+                    <w:noProof/>
+                    <w:webHidden/>
+                  </w:rPr>
+                  <w:instrText xml:space="preserve"> PAGEREF _Toc124932724 \h </w:instrText>
+                </w:r>
+                <w:r>
+                  <w:rPr>
+                    <w:noProof/>
+                    <w:webHidden/>
+                  </w:rPr>
+                </w:r>
+                <w:r>
+                  <w:rPr>
+                    <w:noProof/>
+                    <w:webHidden/>
+                  </w:rPr>
+                  <w:fldChar w:fldCharType="separate"/>
+                </w:r>
+                <w:r>
+                  <w:rPr>
+                    <w:noProof/>
+                    <w:webHidden/>
+                  </w:rPr>
+                  <w:t>9</w:t>
+                </w:r>
+                <w:r>
+                  <w:rPr>
+                    <w:noProof/>
+                    <w:webHidden/>
+                  </w:rPr>
+                  <w:fldChar w:fldCharType="end"/>
+                </w:r>
+              </w:hyperlink>
+            </w:p>
+            <w:p>
+              <w:pPr>
+                <w:pStyle w:val="TM2"/>
+                <w:tabs>
+                  <w:tab w:val="right" w:leader="dot" w:pos="9056"/>
+                </w:tabs>
+                <w:rPr>
+                  <w:rFonts w:eastAsiaTheme="minorEastAsia" w:cstheme="minorBidi"/>
+                  <w:b w:val="0"/>
+                  <w:bCs w:val="0"/>
+                  <w:noProof/>
+                  <w:kern w:val="0"/>
+                  <w:sz w:val="24"/>
+                  <w:szCs w:val="24"/>
+                  <w:lang w:eastAsia="fr-FR"/>
+                  <w14:ligatures w14:val="none"/>
+                </w:rPr>
+              </w:pPr>
+              <w:hyperlink w:anchor="_Toc124932725" w:history="1">
+                <w:r>
+                  <w:rPr>
+                    <w:rStyle w:val="Lienhypertexte"/>
+                    <w:noProof/>
+                  </w:rPr>
+                  <w:t>Déroulement des tests unitaires</w:t>
+                </w:r>
+                <w:r>
+                  <w:rPr>
+                    <w:noProof/>
+                    <w:webHidden/>
+                  </w:rPr>
+                  <w:tab/>
+                </w:r>
+                <w:r>
+                  <w:rPr>
+                    <w:noProof/>
+                    <w:webHidden/>
+                  </w:rPr>
+                  <w:fldChar w:fldCharType="begin"/>
+                </w:r>
+                <w:r>
+                  <w:rPr>
+                    <w:noProof/>
+                    <w:webHidden/>
+                  </w:rPr>
+                  <w:instrText xml:space="preserve"> PAGEREF _Toc124932725 \h </w:instrText>
+                </w:r>
+                <w:r>
+                  <w:rPr>
+                    <w:noProof/>
+                    <w:webHidden/>
+                  </w:rPr>
+                </w:r>
+                <w:r>
+                  <w:rPr>
+                    <w:noProof/>
+                    <w:webHidden/>
+                  </w:rPr>
+                  <w:fldChar w:fldCharType="separate"/>
+                </w:r>
+                <w:r>
+                  <w:rPr>
+                    <w:noProof/>
+                    <w:webHidden/>
+                  </w:rPr>
+                  <w:t>9</w:t>
+                </w:r>
+                <w:r>
+                  <w:rPr>
+                    <w:noProof/>
+                    <w:webHidden/>
+                  </w:rPr>
+                  <w:fldChar w:fldCharType="end"/>
+                </w:r>
+              </w:hyperlink>
+            </w:p>
+            <w:p>
+              <w:r>
+                <w:rPr>
+                  <w:b/>
+                  <w:bCs/>
+                  <w:noProof/>
+                </w:rPr>
+                <w:fldChar w:fldCharType="end"/>
+              </w:r>
+            </w:p>
+          </w:sdtContent>
+        </w:sdt>
+        <w:p>
+          <w:pPr>
+            <w:rPr>
+              <w:rFonts w:asciiTheme="majorHAnsi" w:eastAsiaTheme="majorEastAsia" w:hAnsiTheme="majorHAnsi" w:cstheme="majorBidi"/>
+              <w:color w:val="2F5496" w:themeColor="accent1" w:themeShade="BF"/>
+              <w:sz w:val="32"/>
+              <w:szCs w:val="32"/>
+            </w:rPr>
+          </w:pPr>
+        </w:p>
+        <w:p>
+          <w:pPr>
+            <w:rPr>
+              <w:rFonts w:asciiTheme="majorHAnsi" w:eastAsiaTheme="majorEastAsia" w:hAnsiTheme="majorHAnsi" w:cstheme="majorBidi"/>
+              <w:color w:val="2F5496" w:themeColor="accent1" w:themeShade="BF"/>
+              <w:sz w:val="32"/>
+              <w:szCs w:val="32"/>
+            </w:rPr>
+          </w:pPr>
+          <w:r>
+            <w:rPr>
+              <w:rFonts w:asciiTheme="majorHAnsi" w:eastAsiaTheme="majorEastAsia" w:hAnsiTheme="majorHAnsi" w:cstheme="majorBidi"/>
+              <w:color w:val="2F5496" w:themeColor="accent1" w:themeShade="BF"/>
+              <w:sz w:val="32"/>
+              <w:szCs w:val="32"/>
+            </w:rPr>
+            <w:br w:type="page"/>
+          </w:r>
+        </w:p>
         <w:p>
           <w:pPr>
             <w:pStyle w:val="Titre1"/>
           </w:pPr>
+          <w:bookmarkStart w:id="0" w:name="_Toc124932711"/>
           <w:r>
             <w:lastRenderedPageBreak/>
-            <w:t>S</w:t>
+            <w:t>Introduction</w:t>
+          </w:r>
+          <w:bookmarkEnd w:id="0"/>
+        </w:p>
+        <w:p>
+          <w:pPr>
+            <w:rPr>
+              <w:rFonts w:asciiTheme="majorHAnsi" w:eastAsiaTheme="majorEastAsia" w:hAnsiTheme="majorHAnsi" w:cstheme="majorBidi"/>
+              <w:color w:val="2F5496" w:themeColor="accent1" w:themeShade="BF"/>
+              <w:sz w:val="32"/>
+              <w:szCs w:val="32"/>
+            </w:rPr>
+          </w:pPr>
+        </w:p>
+        <w:p>
+          <w:r>
+            <w:t>Il existe plusieurs MVC dans l’application LeBaluchon.</w:t>
+          </w:r>
+        </w:p>
+        <w:p/>
+        <w:p>
+          <w:r>
+            <w:t>Pour un souci de clarté, nous allons les diviser en deux parties</w:t>
           </w:r>
           <w:r>
-            <w:t>tructure MVC</w:t>
+            <w:t> :</w:t>
           </w:r>
+        </w:p>
+        <w:p/>
+        <w:p>
+          <w:pPr>
+            <w:pStyle w:val="Paragraphedeliste"/>
+            <w:numPr>
+              <w:ilvl w:val="0"/>
+              <w:numId w:val="1"/>
+            </w:numPr>
+          </w:pPr>
+          <w:r>
+            <w:t>MVC</w:t>
+          </w:r>
+          <w:r>
+            <w:t xml:space="preserve"> principaux (concernant les appels API</w:t>
+          </w:r>
+          <w:r>
+            <w:t>)</w:t>
+          </w:r>
+        </w:p>
+        <w:p>
+          <w:pPr>
+            <w:pStyle w:val="Paragraphedeliste"/>
+            <w:numPr>
+              <w:ilvl w:val="0"/>
+              <w:numId w:val="1"/>
+            </w:numPr>
+          </w:pPr>
+          <w:r>
+            <w:t>MVC secondaires</w:t>
+          </w:r>
+        </w:p>
+        <w:p/>
+        <w:p>
+          <w:pPr>
+            <w:sectPr>
+              <w:pgSz w:w="11900" w:h="16840"/>
+              <w:pgMar w:top="1417" w:right="1417" w:bottom="1417" w:left="1417" w:header="708" w:footer="708" w:gutter="0"/>
+              <w:pgNumType w:start="0"/>
+              <w:cols w:space="708"/>
+              <w:titlePg/>
+              <w:docGrid w:linePitch="360"/>
+            </w:sectPr>
+          </w:pPr>
+          <w:r>
+            <w:t>Pour chacune des parties, un s</w:t>
+          </w:r>
+          <w:r>
+            <w:t>c</w:t>
+          </w:r>
+          <w:r>
+            <w:t>héma sera présenté ainsi que des explications le</w:t>
+          </w:r>
+          <w:r>
+            <w:t xml:space="preserve">s </w:t>
+          </w:r>
+          <w:r>
+            <w:t>concernant.</w:t>
+          </w:r>
+        </w:p>
+        <w:p>
+          <w:pPr>
+            <w:pStyle w:val="Titre1"/>
+          </w:pPr>
+          <w:bookmarkStart w:id="1" w:name="_Toc124932712"/>
+          <w:r>
+            <w:lastRenderedPageBreak/>
+            <w:t>MVC</w:t>
+          </w:r>
+          <w:r>
+            <w:t xml:space="preserve"> </w:t>
+          </w:r>
+          <w:r>
+            <w:t>P</w:t>
+          </w:r>
+          <w:r>
+            <w:t>rincipaux</w:t>
+          </w:r>
+          <w:bookmarkEnd w:id="1"/>
         </w:p>
         <w:p/>
       </w:sdtContent>
     </w:sdt>
     <w:p>
       <w:r>
-        <w:t>Comme nous pouvons le constater, il existe trois principaux MVC dans l’application LeBaluchon.</w:t>
-      </w:r>
-    </w:p>
-    <w:p>
-      <w:r>
-        <w:t>Nous allons regarder en détail chacun d’entre eux.</w:t>
+        <w:t>Nous sommes dans le cœur du projet, ce sont les MVC liés aux appels API.</w:t>
+      </w:r>
+    </w:p>
+    <w:p>
+      <w:r>
+        <w:t>Nous allons les décortiquer par fonctionnalités, c’est-à-dire une partie taux de change, traduction et météo.</w:t>
       </w:r>
     </w:p>
     <w:p/>
@@ -802,19 +2124,19 @@
       <w:pPr>
         <w:pStyle w:val="Titre2"/>
       </w:pPr>
+      <w:bookmarkStart w:id="2" w:name="_Toc124932713"/>
       <w:r>
         <w:t>Schéma et Arborescence</w:t>
       </w:r>
-    </w:p>
+      <w:bookmarkEnd w:id="2"/>
+    </w:p>
+    <w:p/>
     <w:p>
       <w:pPr>
-        <w:pStyle w:val="Titre1"/>
         <w:sectPr>
           <w:pgSz w:w="23820" w:h="16840" w:orient="landscape"/>
           <w:pgMar w:top="1417" w:right="1417" w:bottom="1417" w:left="1417" w:header="708" w:footer="708" w:gutter="0"/>
-          <w:pgNumType w:start="0"/>
           <w:cols w:space="708"/>
-          <w:titlePg/>
           <w:docGrid w:linePitch="360"/>
         </w:sectPr>
       </w:pPr>
@@ -823,18 +2145,18 @@
           <w:noProof/>
         </w:rPr>
         <w:drawing>
-          <wp:anchor distT="0" distB="0" distL="114300" distR="114300" simplePos="0" relativeHeight="251661312" behindDoc="0" locked="0" layoutInCell="1" allowOverlap="1" wp14:anchorId="39FC8C56" wp14:editId="76C869DA">
+          <wp:anchor distT="0" distB="0" distL="114300" distR="114300" simplePos="0" relativeHeight="251660288" behindDoc="0" locked="0" layoutInCell="1" allowOverlap="1" wp14:anchorId="0D59CBB2" wp14:editId="7113B482">
             <wp:simplePos x="0" y="0"/>
             <wp:positionH relativeFrom="column">
-              <wp:posOffset>9613900</wp:posOffset>
+              <wp:posOffset>9959003</wp:posOffset>
             </wp:positionH>
             <wp:positionV relativeFrom="paragraph">
-              <wp:posOffset>1142483</wp:posOffset>
+              <wp:posOffset>892336</wp:posOffset>
             </wp:positionV>
-            <wp:extent cx="4061226" cy="5567809"/>
-            <wp:effectExtent l="0" t="0" r="3175" b="0"/>
+            <wp:extent cx="3376452" cy="5041338"/>
+            <wp:effectExtent l="0" t="0" r="1905" b="635"/>
             <wp:wrapNone/>
-            <wp:docPr id="1" name="Image 1" descr="Une image contenant texte&#10;&#10;Description générée automatiquement"/>
+            <wp:docPr id="3" name="Image 3" descr="Une image contenant texte&#10;&#10;Description générée automatiquement"/>
             <wp:cNvGraphicFramePr>
               <a:graphicFrameLocks xmlns:a="http://schemas.openxmlformats.org/drawingml/2006/main" noChangeAspect="1"/>
             </wp:cNvGraphicFramePr>
@@ -842,11 +2164,11 @@
               <a:graphicData uri="http://schemas.openxmlformats.org/drawingml/2006/picture">
                 <pic:pic xmlns:pic="http://schemas.openxmlformats.org/drawingml/2006/picture">
                   <pic:nvPicPr>
-                    <pic:cNvPr id="1" name="Image 1" descr="Une image contenant texte&#10;&#10;Description générée automatiquement"/>
+                    <pic:cNvPr id="3" name="Image 3" descr="Une image contenant texte&#10;&#10;Description générée automatiquement"/>
                     <pic:cNvPicPr/>
                   </pic:nvPicPr>
                   <pic:blipFill>
-                    <a:blip r:embed="rId8">
+                    <a:blip r:embed="rId13">
                       <a:extLst>
                         <a:ext uri="{28A0092B-C50C-407E-A947-70E740481C1C}">
                           <a14:useLocalDpi xmlns:a14="http://schemas.microsoft.com/office/drawing/2010/main" val="0"/>
@@ -860,7 +2182,7 @@
                   <pic:spPr>
                     <a:xfrm>
                       <a:off x="0" y="0"/>
-                      <a:ext cx="4061226" cy="5567809"/>
+                      <a:ext cx="3376452" cy="5041338"/>
                     </a:xfrm>
                     <a:prstGeom prst="rect">
                       <a:avLst/>
@@ -883,10 +2205,10 @@
           <w:noProof/>
         </w:rPr>
         <w:drawing>
-          <wp:inline distT="0" distB="0" distL="0" distR="0" wp14:anchorId="1BE1EB10" wp14:editId="790A678C">
-            <wp:extent cx="9038803" cy="7365028"/>
-            <wp:effectExtent l="0" t="0" r="3810" b="1270"/>
-            <wp:docPr id="4" name="Image 4"/>
+          <wp:inline distT="0" distB="0" distL="0" distR="0" wp14:anchorId="25861317" wp14:editId="0FA5D3DE">
+            <wp:extent cx="9545682" cy="6708657"/>
+            <wp:effectExtent l="0" t="0" r="5080" b="0"/>
+            <wp:docPr id="2" name="Image 2"/>
             <wp:cNvGraphicFramePr>
               <a:graphicFrameLocks xmlns:a="http://schemas.openxmlformats.org/drawingml/2006/main" noChangeAspect="1"/>
             </wp:cNvGraphicFramePr>
@@ -894,11 +2216,11 @@
               <a:graphicData uri="http://schemas.openxmlformats.org/drawingml/2006/picture">
                 <pic:pic xmlns:pic="http://schemas.openxmlformats.org/drawingml/2006/picture">
                   <pic:nvPicPr>
-                    <pic:cNvPr id="4" name="Image 4"/>
+                    <pic:cNvPr id="2" name="Image 2"/>
                     <pic:cNvPicPr/>
                   </pic:nvPicPr>
                   <pic:blipFill>
-                    <a:blip r:embed="rId9">
+                    <a:blip r:embed="rId14">
                       <a:extLst>
                         <a:ext uri="{28A0092B-C50C-407E-A947-70E740481C1C}">
                           <a14:useLocalDpi xmlns:a14="http://schemas.microsoft.com/office/drawing/2010/main" val="0"/>
@@ -912,7 +2234,7 @@
                   <pic:spPr>
                     <a:xfrm>
                       <a:off x="0" y="0"/>
-                      <a:ext cx="9083796" cy="7401689"/>
+                      <a:ext cx="9605872" cy="6750958"/>
                     </a:xfrm>
                     <a:prstGeom prst="rect">
                       <a:avLst/>
@@ -929,10 +2251,12 @@
       <w:pPr>
         <w:pStyle w:val="Titre3"/>
       </w:pPr>
+      <w:bookmarkStart w:id="3" w:name="_Toc124932714"/>
       <w:r>
         <w:lastRenderedPageBreak/>
         <w:t>MVC Exchange</w:t>
       </w:r>
+      <w:bookmarkEnd w:id="3"/>
     </w:p>
     <w:p/>
     <w:p>
@@ -969,31 +2293,24 @@
         <w:t xml:space="preserve">Modèle </w:t>
       </w:r>
       <w:r>
-        <w:t xml:space="preserve">le taux, via son </w:t>
-      </w:r>
-      <w:proofErr w:type="spellStart"/>
-      <w:proofErr w:type="gramStart"/>
-      <w:r>
-        <w:t>viewDidLoad</w:t>
-      </w:r>
-      <w:proofErr w:type="spellEnd"/>
-      <w:r>
-        <w:t>(</w:t>
-      </w:r>
-      <w:proofErr w:type="gramEnd"/>
-      <w:r>
-        <w:t>))</w:t>
+        <w:t>le taux, via son viewDidLoad())</w:t>
       </w:r>
       <w:r>
         <w:t>.</w:t>
       </w:r>
     </w:p>
-    <w:p/>
     <w:p>
       <w:r>
         <w:t>Il peut également rafraîchir ce taux en appuyant sur le bouton RATE.</w:t>
       </w:r>
     </w:p>
+    <w:p/>
+    <w:p>
+      <w:r>
+        <w:t>Dans les deux cas, il s’agit de la même opération.</w:t>
+      </w:r>
+    </w:p>
+    <w:p/>
     <w:p>
       <w:r>
         <w:t xml:space="preserve">La </w:t>
@@ -1020,6 +2337,9 @@
         <w:t xml:space="preserve"> qui correspond à l’appui de ce bouton</w:t>
       </w:r>
       <w:r>
+        <w:t xml:space="preserve"> (refreshRate())</w:t>
+      </w:r>
+      <w:r>
         <w:t>.</w:t>
       </w:r>
     </w:p>
@@ -1034,21 +2354,10 @@
         <w:t xml:space="preserve">ontrôleur (ExchangeVC) va alors demander au </w:t>
       </w:r>
       <w:r>
-        <w:t>Modèle</w:t>
-      </w:r>
-      <w:r>
-        <w:t xml:space="preserve"> </w:t>
-      </w:r>
-      <w:r>
-        <w:t>(</w:t>
-      </w:r>
-      <w:proofErr w:type="spellStart"/>
-      <w:r>
-        <w:t>ExchangeService</w:t>
-      </w:r>
-      <w:proofErr w:type="spellEnd"/>
-      <w:r>
-        <w:t>) le nouveau taux de change.</w:t>
+        <w:t xml:space="preserve">Modèle </w:t>
+      </w:r>
+      <w:r>
+        <w:t>(ExchangeService) le nouveau taux de change.</w:t>
       </w:r>
     </w:p>
     <w:p/>
@@ -1108,44 +2417,6 @@
       </w:r>
     </w:p>
     <w:p/>
-    <w:p>
-      <w:r>
-        <w:t xml:space="preserve">L’utilisateur peut bien évidemment demander, via un montant en euros, son équivalent en dollars grâce au bouton </w:t>
-      </w:r>
-      <w:r>
-        <w:t>CONVERT</w:t>
-      </w:r>
-      <w:r>
-        <w:t>.</w:t>
-      </w:r>
-    </w:p>
-    <w:p/>
-    <w:p>
-      <w:r>
-        <w:t xml:space="preserve">Le </w:t>
-      </w:r>
-      <w:r>
-        <w:t>C</w:t>
-      </w:r>
-      <w:r>
-        <w:t>ontr</w:t>
-      </w:r>
-      <w:r>
-        <w:t>ol</w:t>
-      </w:r>
-      <w:r>
-        <w:t>ler va alors</w:t>
-      </w:r>
-      <w:r>
-        <w:t xml:space="preserve"> demander au Modèle</w:t>
-      </w:r>
-      <w:r>
-        <w:t xml:space="preserve"> </w:t>
-      </w:r>
-      <w:r>
-        <w:t>de réaliser le calcul, qui lui retournera le résultat pour qu’il soit affiché dans la Vue.</w:t>
-      </w:r>
-    </w:p>
     <w:p/>
     <w:p>
       <w:pPr>
@@ -1164,10 +2435,12 @@
       <w:pPr>
         <w:pStyle w:val="Titre3"/>
       </w:pPr>
+      <w:bookmarkStart w:id="4" w:name="_Toc124932715"/>
       <w:r>
         <w:lastRenderedPageBreak/>
         <w:t>MVC Traduction</w:t>
       </w:r>
+      <w:bookmarkEnd w:id="4"/>
     </w:p>
     <w:p/>
     <w:p>
@@ -1196,21 +2469,66 @@
     <w:p/>
     <w:p>
       <w:r>
-        <w:t xml:space="preserve">Le Contrôleur réceptionne l’Action et l’envoie au </w:t>
+        <w:t xml:space="preserve">Le Contrôleur réceptionne l’Action et </w:t>
+      </w:r>
+      <w:r>
+        <w:t>demande</w:t>
+      </w:r>
+      <w:r>
+        <w:t xml:space="preserve"> au </w:t>
       </w:r>
       <w:r>
         <w:t xml:space="preserve">Modèle </w:t>
       </w:r>
       <w:r>
+        <w:t>(TraductionService)</w:t>
+      </w:r>
+      <w:r>
+        <w:t xml:space="preserve"> la traduction demandée</w:t>
+      </w:r>
+      <w:r>
+        <w:t>.</w:t>
+      </w:r>
+    </w:p>
+    <w:p/>
+    <w:p>
+      <w:r>
+        <w:t>Comme cité dans le précédent point, la même logique est appliquée ici.</w:t>
+      </w:r>
+    </w:p>
+    <w:p>
+      <w:r>
+        <w:t xml:space="preserve">Le </w:t>
+      </w:r>
+      <w:r>
+        <w:t xml:space="preserve">Modèle </w:t>
+      </w:r>
+      <w:r>
+        <w:t>va réaliser l’appel API ou i</w:t>
+      </w:r>
+      <w:r>
+        <w:t>l</w:t>
+      </w:r>
+      <w:r>
+        <w:t xml:space="preserve"> disposera du fichier APIKeys pour </w:t>
+      </w:r>
+      <w:r>
+        <w:t>s</w:t>
+      </w:r>
+      <w:r>
+        <w:t xml:space="preserve">a clé API </w:t>
+      </w:r>
+      <w:r>
         <w:t>(</w:t>
       </w:r>
-      <w:proofErr w:type="spellStart"/>
-      <w:r>
-        <w:t>TraductionService</w:t>
-      </w:r>
-      <w:proofErr w:type="spellEnd"/>
-      <w:r>
-        <w:t>)</w:t>
+      <w:r>
+        <w:t>Google Traduction</w:t>
+      </w:r>
+      <w:r>
+        <w:t xml:space="preserve">) </w:t>
+      </w:r>
+      <w:r>
+        <w:t>et du fichier TraductionResponse afin d’assurer la bonne réception du JSON</w:t>
       </w:r>
       <w:r>
         <w:t>.</w:t>
@@ -1219,64 +2537,23 @@
     <w:p/>
     <w:p>
       <w:r>
-        <w:t>Comme cité dans le précédent point, la même logique est appliquée ici.</w:t>
-      </w:r>
-    </w:p>
-    <w:p>
-      <w:r>
-        <w:t xml:space="preserve">Le </w:t>
+        <w:t>Il y a également une communication s’effectuant entre le Contrôleur et un autre Modèle (LanguageConfiguration).</w:t>
+      </w:r>
+    </w:p>
+    <w:p>
+      <w:r>
+        <w:t>En effet, nous avons besoin de connaître le langage source et destination et c’est ici que l’on va obtenir l’information.</w:t>
+      </w:r>
+    </w:p>
+    <w:p/>
+    <w:p>
+      <w:r>
+        <w:t xml:space="preserve">La traduction étant obtenue, le </w:t>
       </w:r>
       <w:r>
         <w:t xml:space="preserve">Modèle </w:t>
       </w:r>
       <w:r>
-        <w:t>va réaliser l’appel API ou i</w:t>
-      </w:r>
-      <w:r>
-        <w:t>l</w:t>
-      </w:r>
-      <w:r>
-        <w:t xml:space="preserve"> disposera du fichier APIKeys pour </w:t>
-      </w:r>
-      <w:r>
-        <w:t>s</w:t>
-      </w:r>
-      <w:r>
-        <w:t xml:space="preserve">a clé API </w:t>
-      </w:r>
-      <w:r>
-        <w:t>(</w:t>
-      </w:r>
-      <w:r>
-        <w:t>Google Traduction</w:t>
-      </w:r>
-      <w:r>
-        <w:t xml:space="preserve">) </w:t>
-      </w:r>
-      <w:r>
-        <w:t xml:space="preserve">et du fichier </w:t>
-      </w:r>
-      <w:proofErr w:type="spellStart"/>
-      <w:r>
-        <w:t>TraductionResponse</w:t>
-      </w:r>
-      <w:proofErr w:type="spellEnd"/>
-      <w:r>
-        <w:t xml:space="preserve"> afin d’assurer la bonne réception du JSON</w:t>
-      </w:r>
-      <w:r>
-        <w:t>.</w:t>
-      </w:r>
-    </w:p>
-    <w:p/>
-    <w:p>
-      <w:r>
-        <w:t xml:space="preserve">La traduction étant obtenue, le </w:t>
-      </w:r>
-      <w:r>
-        <w:t xml:space="preserve">Modèle </w:t>
-      </w:r>
-      <w:r>
         <w:t>l’envoi</w:t>
       </w:r>
       <w:r>
@@ -1296,13 +2573,27 @@
       </w:r>
     </w:p>
     <w:p/>
+    <w:p>
+      <w:pPr>
+        <w:rPr>
+          <w:rFonts w:asciiTheme="majorHAnsi" w:eastAsiaTheme="majorEastAsia" w:hAnsiTheme="majorHAnsi" w:cstheme="majorBidi"/>
+          <w:color w:val="1F3763" w:themeColor="accent1" w:themeShade="7F"/>
+        </w:rPr>
+      </w:pPr>
+      <w:r>
+        <w:br w:type="page"/>
+      </w:r>
+    </w:p>
     <w:p>
       <w:pPr>
         <w:pStyle w:val="Titre3"/>
       </w:pPr>
-      <w:r>
+      <w:bookmarkStart w:id="5" w:name="_Toc124932716"/>
+      <w:r>
+        <w:lastRenderedPageBreak/>
         <w:t>MVC Météo</w:t>
       </w:r>
+      <w:bookmarkEnd w:id="5"/>
     </w:p>
     <w:p/>
     <w:p>
@@ -1331,35 +2622,28 @@
     <w:p/>
     <w:p>
       <w:r>
-        <w:t>Le bouton WEATHER lui permet de rafraîchir les données.</w:t>
-      </w:r>
-    </w:p>
-    <w:p/>
-    <w:p>
-      <w:r>
-        <w:t>Ce bouton</w:t>
-      </w:r>
-      <w:r>
-        <w:t xml:space="preserve"> déclenche l’Action qui demandera au Contrôleur (WeatherVC) la nouvelle météo.</w:t>
-      </w:r>
-    </w:p>
-    <w:p>
-      <w:r>
-        <w:t xml:space="preserve">Le contrôleur demandera au </w:t>
+        <w:t>Il peut manuellement faire la même chose en appuyant sur le bouton WEATHER, qui déclenchera l’Action chargée de rafraîchir les données météos.</w:t>
+      </w:r>
+    </w:p>
+    <w:p/>
+    <w:p>
+      <w:r>
+        <w:t>Le contrôleur</w:t>
+      </w:r>
+      <w:r>
+        <w:t xml:space="preserve"> (WeatherVC)</w:t>
+      </w:r>
+      <w:r>
+        <w:t xml:space="preserve"> demande au </w:t>
       </w:r>
       <w:r>
         <w:t xml:space="preserve">Modèle </w:t>
       </w:r>
       <w:r>
-        <w:t>(</w:t>
-      </w:r>
-      <w:proofErr w:type="spellStart"/>
-      <w:r>
-        <w:t>WeatherService</w:t>
-      </w:r>
-      <w:proofErr w:type="spellEnd"/>
-      <w:r>
-        <w:t>) qui réalisera l’appel API afin d’obtenir la météo la plus récente.</w:t>
+        <w:t xml:space="preserve">(WeatherService) </w:t>
+      </w:r>
+      <w:r>
+        <w:t>de lui fournir la météo des deux villes.</w:t>
       </w:r>
     </w:p>
     <w:p/>
@@ -1374,37 +2658,19 @@
         <w:t xml:space="preserve">réalise l’appel API, s’appuie sur </w:t>
       </w:r>
       <w:r>
-        <w:t xml:space="preserve">ses fichiers </w:t>
-      </w:r>
-      <w:proofErr w:type="spellStart"/>
-      <w:r>
-        <w:t>APIKeys</w:t>
-      </w:r>
-      <w:proofErr w:type="spellEnd"/>
-      <w:r>
-        <w:t xml:space="preserve"> et </w:t>
-      </w:r>
-      <w:proofErr w:type="spellStart"/>
-      <w:r>
-        <w:t>Weather</w:t>
+        <w:t>ses fichiers APIKeys et Weather</w:t>
       </w:r>
       <w:r>
         <w:t>Response</w:t>
       </w:r>
-      <w:proofErr w:type="spellEnd"/>
       <w:r>
         <w:t xml:space="preserve"> pour chercher sa clé API</w:t>
       </w:r>
       <w:r>
         <w:t xml:space="preserve"> (</w:t>
       </w:r>
-      <w:proofErr w:type="spellStart"/>
-      <w:r>
-        <w:t>OpenWeatherMap</w:t>
-      </w:r>
-      <w:proofErr w:type="spellEnd"/>
-      <w:r>
-        <w:t>)</w:t>
+      <w:r>
+        <w:t>OpenWeatherMap)</w:t>
       </w:r>
       <w:r>
         <w:t xml:space="preserve"> ainsi que le bon format du fichier JSON qu’il s’apprête à recevoir.</w:t>
@@ -1413,6 +2679,45 @@
     <w:p/>
     <w:p>
       <w:r>
+        <w:t>Une autre communication a lieu</w:t>
+      </w:r>
+      <w:r>
+        <w:t>, celle du Contrôleur et d’un autre Modèle (WeatherSupport).</w:t>
+      </w:r>
+    </w:p>
+    <w:p>
+      <w:r>
+        <w:t>Cela va nous permettre d’arrondir les températures à l’entier le plus proche, ainsi que de supprimer le dernier saut à la ligne.</w:t>
+      </w:r>
+    </w:p>
+    <w:p/>
+    <w:p>
+      <w:r>
+        <w:t>Le dernier point peut paraître un peu flou mais est en réalité simple.</w:t>
+      </w:r>
+    </w:p>
+    <w:p>
+      <w:r>
+        <w:t>En effet, lorsque j’affiche les descriptions météos (pluvieux, ensoleillé, etc.), je les concatène dans la propriété « text » d’un Outlet, en prenant soins de rajouter un saut de ligne pour espacer chacune des descriptions.</w:t>
+      </w:r>
+    </w:p>
+    <w:p/>
+    <w:p>
+      <w:r>
+        <w:t>Arrivé à la dernière, je me dois d’enlever ce saut de ligne inutile !</w:t>
+      </w:r>
+    </w:p>
+    <w:p/>
+    <w:p>
+      <w:pPr>
+        <w:sectPr>
+          <w:pgSz w:w="11906" w:h="16838"/>
+          <w:pgMar w:top="1417" w:right="1417" w:bottom="1417" w:left="1417" w:header="708" w:footer="708" w:gutter="0"/>
+          <w:cols w:space="708"/>
+          <w:docGrid w:linePitch="360"/>
+        </w:sectPr>
+      </w:pPr>
+      <w:r>
         <w:t xml:space="preserve">Une fois les données reçues, le </w:t>
       </w:r>
       <w:r>
@@ -1420,61 +2725,28 @@
       </w:r>
       <w:r>
         <w:t>, grâce au callback, envoie la réponse au Contrôleur qui modifie la Vue grâce aux Outlets qui afficheront la météo à l’utilisateur.</w:t>
-      </w:r>
-    </w:p>
-    <w:p>
-      <w:r>
-        <w:br w:type="page"/>
       </w:r>
     </w:p>
     <w:p>
       <w:pPr>
         <w:pStyle w:val="Titre1"/>
       </w:pPr>
+      <w:bookmarkStart w:id="6" w:name="_Toc124932717"/>
       <w:r>
         <w:lastRenderedPageBreak/>
-        <w:t>Les tests unitaires</w:t>
-      </w:r>
-    </w:p>
-    <w:p/>
-    <w:p>
-      <w:r>
-        <w:t xml:space="preserve">Ce ne sont pas à proprement parler de MVC complets, ils ne disposent ni de Contrôleurs, ni de </w:t>
-      </w:r>
-      <w:r>
-        <w:t>V</w:t>
-      </w:r>
-      <w:r>
-        <w:t>ues.</w:t>
-      </w:r>
-    </w:p>
-    <w:p>
-      <w:r>
-        <w:t xml:space="preserve">Cependant, ils restent assimilables à des </w:t>
-      </w:r>
-      <w:r>
-        <w:t>Modèle</w:t>
-      </w:r>
-      <w:r>
-        <w:t>s</w:t>
-      </w:r>
-      <w:r>
-        <w:t xml:space="preserve"> </w:t>
-      </w:r>
-      <w:r>
-        <w:t>et il est nécessaire</w:t>
-      </w:r>
-      <w:r>
-        <w:t xml:space="preserve"> </w:t>
-      </w:r>
-      <w:r>
-        <w:t>qu</w:t>
-      </w:r>
-      <w:r>
-        <w:t>e l’on</w:t>
-      </w:r>
-      <w:r>
-        <w:t xml:space="preserve"> s’y intéresse.</w:t>
+        <w:t>MVC Secondaires</w:t>
+      </w:r>
+      <w:bookmarkEnd w:id="6"/>
+    </w:p>
+    <w:p/>
+    <w:p>
+      <w:r>
+        <w:t>Cette partie entre en détail dans les MVC dits « secondaires » présentant le reste des fonctionnalités.</w:t>
+      </w:r>
+    </w:p>
+    <w:p>
+      <w:r>
+        <w:t>Nous y retrouverons certains Contrôleurs et Vues abordées au point précédent.</w:t>
       </w:r>
     </w:p>
     <w:p/>
@@ -1482,9 +2754,260 @@
       <w:pPr>
         <w:pStyle w:val="Titre2"/>
       </w:pPr>
+      <w:bookmarkStart w:id="7" w:name="_Toc124932718"/>
+      <w:r>
+        <w:t>Schéma</w:t>
+      </w:r>
+      <w:bookmarkEnd w:id="7"/>
+    </w:p>
+    <w:p/>
+    <w:p>
+      <w:pPr>
+        <w:jc w:val="center"/>
+        <w:sectPr>
+          <w:pgSz w:w="16840" w:h="11900" w:orient="landscape"/>
+          <w:pgMar w:top="1417" w:right="1417" w:bottom="1417" w:left="1417" w:header="708" w:footer="708" w:gutter="0"/>
+          <w:cols w:space="708"/>
+          <w:docGrid w:linePitch="360"/>
+        </w:sectPr>
+      </w:pPr>
+      <w:r>
+        <w:rPr>
+          <w:noProof/>
+        </w:rPr>
+        <w:drawing>
+          <wp:inline distT="0" distB="0" distL="0" distR="0" wp14:anchorId="7EF10781" wp14:editId="4B816646">
+            <wp:extent cx="7091688" cy="4165600"/>
+            <wp:effectExtent l="0" t="0" r="0" b="0"/>
+            <wp:docPr id="9" name="Image 9"/>
+            <wp:cNvGraphicFramePr>
+              <a:graphicFrameLocks xmlns:a="http://schemas.openxmlformats.org/drawingml/2006/main" noChangeAspect="1"/>
+            </wp:cNvGraphicFramePr>
+            <a:graphic xmlns:a="http://schemas.openxmlformats.org/drawingml/2006/main">
+              <a:graphicData uri="http://schemas.openxmlformats.org/drawingml/2006/picture">
+                <pic:pic xmlns:pic="http://schemas.openxmlformats.org/drawingml/2006/picture">
+                  <pic:nvPicPr>
+                    <pic:cNvPr id="9" name="Image 9"/>
+                    <pic:cNvPicPr/>
+                  </pic:nvPicPr>
+                  <pic:blipFill>
+                    <a:blip r:embed="rId15">
+                      <a:extLst>
+                        <a:ext uri="{28A0092B-C50C-407E-A947-70E740481C1C}">
+                          <a14:useLocalDpi xmlns:a14="http://schemas.microsoft.com/office/drawing/2010/main" val="0"/>
+                        </a:ext>
+                      </a:extLst>
+                    </a:blip>
+                    <a:stretch>
+                      <a:fillRect/>
+                    </a:stretch>
+                  </pic:blipFill>
+                  <pic:spPr>
+                    <a:xfrm>
+                      <a:off x="0" y="0"/>
+                      <a:ext cx="7279753" cy="4276068"/>
+                    </a:xfrm>
+                    <a:prstGeom prst="rect">
+                      <a:avLst/>
+                    </a:prstGeom>
+                  </pic:spPr>
+                </pic:pic>
+              </a:graphicData>
+            </a:graphic>
+          </wp:inline>
+        </w:drawing>
+      </w:r>
+    </w:p>
+    <w:p>
+      <w:pPr>
+        <w:pStyle w:val="Titre3"/>
+      </w:pPr>
+      <w:bookmarkStart w:id="8" w:name="_Toc124932719"/>
+      <w:r>
+        <w:lastRenderedPageBreak/>
+        <w:t>MVC Exchange</w:t>
+      </w:r>
+      <w:bookmarkEnd w:id="8"/>
+    </w:p>
+    <w:p/>
+    <w:p>
+      <w:r>
+        <w:t>Quand l’utilisateur aura obtenu les taux de changes EUR &lt;-&gt; USD</w:t>
+      </w:r>
+      <w:r>
+        <w:t>, fonctionnalité vue au chapitre précédent, il peut maintenant demander la conversion d’un montant de son choix.</w:t>
+      </w:r>
+    </w:p>
+    <w:p/>
+    <w:p>
+      <w:r>
+        <w:t>Il rentre alors son montant en euros dans une zone de texte, et clique sur le bouton CONVERT.</w:t>
+      </w:r>
+    </w:p>
+    <w:p/>
+    <w:p>
+      <w:r>
+        <w:t>L’action du bouton CONVERT va alors demander au Contrôleur (ExchangeVC) le résultat en dollars.</w:t>
+      </w:r>
+    </w:p>
+    <w:p/>
+    <w:p>
+      <w:r>
+        <w:t>Plusieurs choses se passent ici.</w:t>
+      </w:r>
+    </w:p>
+    <w:p/>
+    <w:p>
+      <w:r>
+        <w:t>La première est que le Contrôleur va demander au Modèle (ExchangeControl) de vérifier si le montant saisi par l’utilisateur est correct.</w:t>
+      </w:r>
+    </w:p>
+    <w:p>
+      <w:r>
+        <w:t>C’est-à-dire qu’il y en a bien un dans un premier temps, puis qu’il soit correct dans sa forme.</w:t>
+      </w:r>
+    </w:p>
+    <w:p/>
+    <w:p>
+      <w:r>
+        <w:t>La deuxième est que si le contrôle du montant a été un succès, le Contrôleur peut alors demander au Modèle de convertir le montant initialement en euros, en dollars</w:t>
+      </w:r>
+      <w:r>
+        <w:t xml:space="preserve"> en prenant bien entendu dans le calcul, le taux de change.</w:t>
+      </w:r>
+    </w:p>
+    <w:p/>
+    <w:p>
+      <w:r>
+        <w:t>Le Contrôleur affiche alors le résultat à l’utilisateur sur la Vue.</w:t>
+      </w:r>
+    </w:p>
+    <w:p/>
+    <w:p/>
+    <w:p>
+      <w:pPr>
+        <w:pStyle w:val="Titre3"/>
+      </w:pPr>
+      <w:bookmarkStart w:id="9" w:name="_Toc124932720"/>
+      <w:r>
+        <w:t>MVC Traduction</w:t>
+      </w:r>
+      <w:bookmarkEnd w:id="9"/>
+    </w:p>
+    <w:p/>
+    <w:p>
+      <w:r>
+        <w:t>Pour la fonctionnalité de traduction, l’utilisateur peut inverser les langues, et ainsi demander une traduction inversée (Bonus choisis, voir le document « </w:t>
+      </w:r>
+      <w:r>
+        <w:t>Horn_Mickael_2_bonus_102022</w:t>
+      </w:r>
+      <w:r>
+        <w:t> »).</w:t>
+      </w:r>
+    </w:p>
+    <w:p/>
+    <w:p>
+      <w:r>
+        <w:t xml:space="preserve">En cliquant sur le bouton en forme de </w:t>
+      </w:r>
+      <w:r>
+        <w:t>flèches, le Contrôleur appelle le Modèle (LanguageConfiguration) pour échanger les langues sources et destinations.</w:t>
+      </w:r>
+    </w:p>
+    <w:p/>
+    <w:p>
+      <w:r>
+        <w:t>La Vue se met alors à jour avec la bonne configuration.</w:t>
+      </w:r>
+    </w:p>
+    <w:p/>
+    <w:p>
+      <w:r>
+        <w:t>Pour terminer, en fonction de la langue du téléphone de l’utilisateur, l’interface s’adapte automatiquement.</w:t>
+      </w:r>
+    </w:p>
+    <w:p/>
+    <w:p>
+      <w:r>
+        <w:t>Si la langue est le français, alors la configuration par défaut ne bouge pas (source = français, destination = anglais).</w:t>
+      </w:r>
+    </w:p>
+    <w:p/>
+    <w:p>
+      <w:r>
+        <w:t>En revanche, si le device est en anglais, on inverse automatiquement les langues pour que l’anglais devienne la langue source, et le français celle de destination.</w:t>
+      </w:r>
+    </w:p>
+    <w:p>
+      <w:pPr>
+        <w:rPr>
+          <w:rFonts w:asciiTheme="majorHAnsi" w:eastAsiaTheme="majorEastAsia" w:hAnsiTheme="majorHAnsi" w:cstheme="majorBidi"/>
+          <w:color w:val="2F5496" w:themeColor="accent1" w:themeShade="BF"/>
+          <w:sz w:val="32"/>
+          <w:szCs w:val="32"/>
+        </w:rPr>
+      </w:pPr>
+      <w:r>
+        <w:br w:type="page"/>
+      </w:r>
+    </w:p>
+    <w:p>
+      <w:pPr>
+        <w:pStyle w:val="Titre1"/>
+      </w:pPr>
+      <w:bookmarkStart w:id="10" w:name="_Toc124932721"/>
+      <w:r>
+        <w:lastRenderedPageBreak/>
+        <w:t>Les tests unitaires</w:t>
+      </w:r>
+      <w:bookmarkEnd w:id="10"/>
+    </w:p>
+    <w:p/>
+    <w:p>
+      <w:r>
+        <w:t xml:space="preserve">Ce ne sont pas à proprement parler de MVC complets, ils ne disposent ni de Contrôleurs, ni de </w:t>
+      </w:r>
+      <w:r>
+        <w:t>V</w:t>
+      </w:r>
+      <w:r>
+        <w:t>ues.</w:t>
+      </w:r>
+    </w:p>
+    <w:p>
+      <w:r>
+        <w:t xml:space="preserve">Cependant, ils restent assimilables à des </w:t>
+      </w:r>
+      <w:r>
+        <w:t xml:space="preserve">Modèles </w:t>
+      </w:r>
+      <w:r>
+        <w:t>et il est nécessaire</w:t>
+      </w:r>
+      <w:r>
+        <w:t xml:space="preserve"> </w:t>
+      </w:r>
+      <w:r>
+        <w:t>qu</w:t>
+      </w:r>
+      <w:r>
+        <w:t>e l’on</w:t>
+      </w:r>
+      <w:r>
+        <w:t xml:space="preserve"> s’y intéresse.</w:t>
+      </w:r>
+    </w:p>
+    <w:p/>
+    <w:p>
+      <w:pPr>
+        <w:pStyle w:val="Titre2"/>
+      </w:pPr>
+      <w:bookmarkStart w:id="11" w:name="_Toc124932722"/>
       <w:r>
         <w:t>Arborescence</w:t>
       </w:r>
+      <w:bookmarkEnd w:id="11"/>
     </w:p>
     <w:p/>
     <w:p>
@@ -1511,7 +3034,7 @@
                     <pic:cNvPicPr/>
                   </pic:nvPicPr>
                   <pic:blipFill>
-                    <a:blip r:embed="rId10">
+                    <a:blip r:embed="rId16">
                       <a:extLst>
                         <a:ext uri="{28A0092B-C50C-407E-A947-70E740481C1C}">
                           <a14:useLocalDpi xmlns:a14="http://schemas.microsoft.com/office/drawing/2010/main" val="0"/>
@@ -1544,9 +3067,11 @@
       <w:pPr>
         <w:pStyle w:val="Titre2"/>
       </w:pPr>
+      <w:bookmarkStart w:id="12" w:name="_Toc124932723"/>
       <w:r>
         <w:t>Schéma</w:t>
       </w:r>
+      <w:bookmarkEnd w:id="12"/>
     </w:p>
     <w:p/>
     <w:p>
@@ -1573,7 +3098,7 @@
                     <pic:cNvPicPr/>
                   </pic:nvPicPr>
                   <pic:blipFill>
-                    <a:blip r:embed="rId11">
+                    <a:blip r:embed="rId17">
                       <a:extLst>
                         <a:ext uri="{28A0092B-C50C-407E-A947-70E740481C1C}">
                           <a14:useLocalDpi xmlns:a14="http://schemas.microsoft.com/office/drawing/2010/main" val="0"/>
@@ -1609,23 +3134,17 @@
       <w:pPr>
         <w:pStyle w:val="Titre2"/>
       </w:pPr>
+      <w:bookmarkStart w:id="13" w:name="_Toc124932724"/>
       <w:r>
         <w:lastRenderedPageBreak/>
         <w:t>Détails</w:t>
       </w:r>
-    </w:p>
-    <w:p/>
-    <w:p>
-      <w:r>
-        <w:t xml:space="preserve">Chaque fonctionnalité a son dossier associé, composé des fichiers TestCases (les tests), FakeResponseDataError (que l’on va utiliser pour nos tests) et les </w:t>
-      </w:r>
-      <w:proofErr w:type="gramStart"/>
-      <w:r>
-        <w:t>fichiers .json</w:t>
-      </w:r>
-      <w:proofErr w:type="gramEnd"/>
-      <w:r>
-        <w:t xml:space="preserve"> (</w:t>
+      <w:bookmarkEnd w:id="13"/>
+    </w:p>
+    <w:p/>
+    <w:p>
+      <w:r>
+        <w:t>Chaque fonctionnalité a son dossier associé, composé des fichiers TestCases (les tests), FakeResponseDataError (que l’on va utiliser pour nos tests) et les fichiers .json (</w:t>
       </w:r>
       <w:r>
         <w:t>où se trouve le résultat d’un appel que FakeResponseDataError récupèrera pour alimenter le paramètre Data</w:t>
@@ -1673,9 +3192,11 @@
       <w:pPr>
         <w:pStyle w:val="Titre2"/>
       </w:pPr>
+      <w:bookmarkStart w:id="14" w:name="_Toc124932725"/>
       <w:r>
         <w:t>Déroulement des tests unitaires</w:t>
       </w:r>
+      <w:bookmarkEnd w:id="14"/>
     </w:p>
     <w:p/>
     <w:p>
@@ -1745,13 +3266,7 @@
         <w:t xml:space="preserve">Via notre SessionFake, on lance l’appel API des </w:t>
       </w:r>
       <w:r>
-        <w:t>Modèle</w:t>
-      </w:r>
-      <w:r>
-        <w:t>s</w:t>
-      </w:r>
-      <w:r>
-        <w:t xml:space="preserve"> </w:t>
+        <w:t xml:space="preserve">Modèles </w:t>
       </w:r>
       <w:r>
         <w:t>(</w:t>
@@ -1789,9 +3304,7 @@
     <w:sectPr>
       <w:pgSz w:w="11906" w:h="16838"/>
       <w:pgMar w:top="1417" w:right="1417" w:bottom="1417" w:left="1417" w:header="708" w:footer="708" w:gutter="0"/>
-      <w:pgNumType w:start="0"/>
       <w:cols w:space="708"/>
-      <w:titlePg/>
       <w:docGrid w:linePitch="360"/>
     </w:sectPr>
   </w:body>
@@ -1817,6 +3330,151 @@
 </w:endnotes>
 </file>
 
+<file path=word/footer1.xml><?xml version="1.0" encoding="utf-8"?>
+<w:ftr xmlns:wpc="http://schemas.microsoft.com/office/word/2010/wordprocessingCanvas" xmlns:cx="http://schemas.microsoft.com/office/drawing/2014/chartex" xmlns:cx1="http://schemas.microsoft.com/office/drawing/2015/9/8/chartex" xmlns:cx2="http://schemas.microsoft.com/office/drawing/2015/10/21/chartex" xmlns:cx3="http://schemas.microsoft.com/office/drawing/2016/5/9/chartex" xmlns:cx4="http://schemas.microsoft.com/office/drawing/2016/5/10/chartex" xmlns:cx5="http://schemas.microsoft.com/office/drawing/2016/5/11/chartex" xmlns:cx6="http://schemas.microsoft.com/office/drawing/2016/5/12/chartex" xmlns:cx7="http://schemas.microsoft.com/office/drawing/2016/5/13/chartex" xmlns:cx8="http://schemas.microsoft.com/office/drawing/2016/5/14/chartex" xmlns:mc="http://schemas.openxmlformats.org/markup-compatibility/2006" xmlns:aink="http://schemas.microsoft.com/office/drawing/2016/ink" xmlns:am3d="http://schemas.microsoft.com/office/drawing/2017/model3d" xmlns:o="urn:schemas-microsoft-com:office:office" xmlns:oel="http://schemas.microsoft.com/office/2019/extlst" xmlns:r="http://schemas.openxmlformats.org/officeDocument/2006/relationships" xmlns:m="http://schemas.openxmlformats.org/officeDocument/2006/math" xmlns:v="urn:schemas-microsoft-com:vml" xmlns:wp14="http://schemas.microsoft.com/office/word/2010/wordprocessingDrawing" xmlns:wp="http://schemas.openxmlformats.org/drawingml/2006/wordprocessingDrawing" xmlns:w10="urn:schemas-microsoft-com:office:word" xmlns:w="http://schemas.openxmlformats.org/wordprocessingml/2006/main" xmlns:w14="http://schemas.microsoft.com/office/word/2010/wordml" xmlns:w15="http://schemas.microsoft.com/office/word/2012/wordml" xmlns:w16cex="http://schemas.microsoft.com/office/word/2018/wordml/cex" xmlns:w16cid="http://schemas.microsoft.com/office/word/2016/wordml/cid" xmlns:w16="http://schemas.microsoft.com/office/word/2018/wordml" xmlns:w16sdtdh="http://schemas.microsoft.com/office/word/2020/wordml/sdtdatahash" xmlns:w16se="http://schemas.microsoft.com/office/word/2015/wordml/symex" xmlns:wpg="http://schemas.microsoft.com/office/word/2010/wordprocessingGroup" xmlns:wpi="http://schemas.microsoft.com/office/word/2010/wordprocessingInk" xmlns:wne="http://schemas.microsoft.com/office/word/2006/wordml" xmlns:wps="http://schemas.microsoft.com/office/word/2010/wordprocessingShape" mc:Ignorable="w14 w15 w16se w16cid w16 w16cex w16sdtdh wp14">
+  <w:sdt>
+    <w:sdtPr>
+      <w:rPr>
+        <w:rStyle w:val="Numrodepage"/>
+      </w:rPr>
+      <w:id w:val="2099361695"/>
+      <w:docPartObj>
+        <w:docPartGallery w:val="Page Numbers (Bottom of Page)"/>
+        <w:docPartUnique/>
+      </w:docPartObj>
+    </w:sdtPr>
+    <w:sdtContent>
+      <w:p>
+        <w:pPr>
+          <w:pStyle w:val="Pieddepage"/>
+          <w:framePr w:wrap="none" w:vAnchor="text" w:hAnchor="margin" w:xAlign="right" w:y="1"/>
+          <w:rPr>
+            <w:rStyle w:val="Numrodepage"/>
+          </w:rPr>
+        </w:pPr>
+        <w:r>
+          <w:rPr>
+            <w:rStyle w:val="Numrodepage"/>
+          </w:rPr>
+          <w:fldChar w:fldCharType="begin"/>
+        </w:r>
+        <w:r>
+          <w:rPr>
+            <w:rStyle w:val="Numrodepage"/>
+          </w:rPr>
+          <w:instrText xml:space="preserve"> PAGE </w:instrText>
+        </w:r>
+        <w:r>
+          <w:rPr>
+            <w:rStyle w:val="Numrodepage"/>
+          </w:rPr>
+          <w:fldChar w:fldCharType="separate"/>
+        </w:r>
+        <w:r>
+          <w:rPr>
+            <w:rStyle w:val="Numrodepage"/>
+            <w:noProof/>
+          </w:rPr>
+          <w:t>0</w:t>
+        </w:r>
+        <w:r>
+          <w:rPr>
+            <w:rStyle w:val="Numrodepage"/>
+          </w:rPr>
+          <w:fldChar w:fldCharType="end"/>
+        </w:r>
+      </w:p>
+    </w:sdtContent>
+  </w:sdt>
+  <w:p>
+    <w:pPr>
+      <w:pStyle w:val="Pieddepage"/>
+      <w:ind w:right="360"/>
+    </w:pPr>
+  </w:p>
+</w:ftr>
+</file>
+
+<file path=word/footer2.xml><?xml version="1.0" encoding="utf-8"?>
+<w:ftr xmlns:wpc="http://schemas.microsoft.com/office/word/2010/wordprocessingCanvas" xmlns:cx="http://schemas.microsoft.com/office/drawing/2014/chartex" xmlns:cx1="http://schemas.microsoft.com/office/drawing/2015/9/8/chartex" xmlns:cx2="http://schemas.microsoft.com/office/drawing/2015/10/21/chartex" xmlns:cx3="http://schemas.microsoft.com/office/drawing/2016/5/9/chartex" xmlns:cx4="http://schemas.microsoft.com/office/drawing/2016/5/10/chartex" xmlns:cx5="http://schemas.microsoft.com/office/drawing/2016/5/11/chartex" xmlns:cx6="http://schemas.microsoft.com/office/drawing/2016/5/12/chartex" xmlns:cx7="http://schemas.microsoft.com/office/drawing/2016/5/13/chartex" xmlns:cx8="http://schemas.microsoft.com/office/drawing/2016/5/14/chartex" xmlns:mc="http://schemas.openxmlformats.org/markup-compatibility/2006" xmlns:aink="http://schemas.microsoft.com/office/drawing/2016/ink" xmlns:am3d="http://schemas.microsoft.com/office/drawing/2017/model3d" xmlns:o="urn:schemas-microsoft-com:office:office" xmlns:oel="http://schemas.microsoft.com/office/2019/extlst" xmlns:r="http://schemas.openxmlformats.org/officeDocument/2006/relationships" xmlns:m="http://schemas.openxmlformats.org/officeDocument/2006/math" xmlns:v="urn:schemas-microsoft-com:vml" xmlns:wp14="http://schemas.microsoft.com/office/word/2010/wordprocessingDrawing" xmlns:wp="http://schemas.openxmlformats.org/drawingml/2006/wordprocessingDrawing" xmlns:w10="urn:schemas-microsoft-com:office:word" xmlns:w="http://schemas.openxmlformats.org/wordprocessingml/2006/main" xmlns:w14="http://schemas.microsoft.com/office/word/2010/wordml" xmlns:w15="http://schemas.microsoft.com/office/word/2012/wordml" xmlns:w16cex="http://schemas.microsoft.com/office/word/2018/wordml/cex" xmlns:w16cid="http://schemas.microsoft.com/office/word/2016/wordml/cid" xmlns:w16="http://schemas.microsoft.com/office/word/2018/wordml" xmlns:w16sdtdh="http://schemas.microsoft.com/office/word/2020/wordml/sdtdatahash" xmlns:w16se="http://schemas.microsoft.com/office/word/2015/wordml/symex" xmlns:wpg="http://schemas.microsoft.com/office/word/2010/wordprocessingGroup" xmlns:wpi="http://schemas.microsoft.com/office/word/2010/wordprocessingInk" xmlns:wne="http://schemas.microsoft.com/office/word/2006/wordml" xmlns:wps="http://schemas.microsoft.com/office/word/2010/wordprocessingShape" mc:Ignorable="w14 w15 w16se w16cid w16 w16cex w16sdtdh wp14">
+  <w:sdt>
+    <w:sdtPr>
+      <w:rPr>
+        <w:rStyle w:val="Numrodepage"/>
+      </w:rPr>
+      <w:id w:val="-917328703"/>
+      <w:docPartObj>
+        <w:docPartGallery w:val="Page Numbers (Bottom of Page)"/>
+        <w:docPartUnique/>
+      </w:docPartObj>
+    </w:sdtPr>
+    <w:sdtContent>
+      <w:p>
+        <w:pPr>
+          <w:pStyle w:val="Pieddepage"/>
+          <w:framePr w:wrap="none" w:vAnchor="text" w:hAnchor="margin" w:xAlign="right" w:y="1"/>
+          <w:rPr>
+            <w:rStyle w:val="Numrodepage"/>
+          </w:rPr>
+        </w:pPr>
+        <w:r>
+          <w:rPr>
+            <w:rStyle w:val="Numrodepage"/>
+          </w:rPr>
+          <w:fldChar w:fldCharType="begin"/>
+        </w:r>
+        <w:r>
+          <w:rPr>
+            <w:rStyle w:val="Numrodepage"/>
+          </w:rPr>
+          <w:instrText xml:space="preserve"> PAGE </w:instrText>
+        </w:r>
+        <w:r>
+          <w:rPr>
+            <w:rStyle w:val="Numrodepage"/>
+          </w:rPr>
+          <w:fldChar w:fldCharType="separate"/>
+        </w:r>
+        <w:r>
+          <w:rPr>
+            <w:rStyle w:val="Numrodepage"/>
+            <w:noProof/>
+          </w:rPr>
+          <w:t>1</w:t>
+        </w:r>
+        <w:r>
+          <w:rPr>
+            <w:rStyle w:val="Numrodepage"/>
+          </w:rPr>
+          <w:fldChar w:fldCharType="end"/>
+        </w:r>
+      </w:p>
+    </w:sdtContent>
+  </w:sdt>
+  <w:p>
+    <w:pPr>
+      <w:pStyle w:val="Pieddepage"/>
+      <w:ind w:right="360"/>
+    </w:pPr>
+  </w:p>
+</w:ftr>
+</file>
+
+<file path=word/footer3.xml><?xml version="1.0" encoding="utf-8"?>
+<w:ftr xmlns:wpc="http://schemas.microsoft.com/office/word/2010/wordprocessingCanvas" xmlns:cx="http://schemas.microsoft.com/office/drawing/2014/chartex" xmlns:cx1="http://schemas.microsoft.com/office/drawing/2015/9/8/chartex" xmlns:cx2="http://schemas.microsoft.com/office/drawing/2015/10/21/chartex" xmlns:cx3="http://schemas.microsoft.com/office/drawing/2016/5/9/chartex" xmlns:cx4="http://schemas.microsoft.com/office/drawing/2016/5/10/chartex" xmlns:cx5="http://schemas.microsoft.com/office/drawing/2016/5/11/chartex" xmlns:cx6="http://schemas.microsoft.com/office/drawing/2016/5/12/chartex" xmlns:cx7="http://schemas.microsoft.com/office/drawing/2016/5/13/chartex" xmlns:cx8="http://schemas.microsoft.com/office/drawing/2016/5/14/chartex" xmlns:mc="http://schemas.openxmlformats.org/markup-compatibility/2006" xmlns:aink="http://schemas.microsoft.com/office/drawing/2016/ink" xmlns:am3d="http://schemas.microsoft.com/office/drawing/2017/model3d" xmlns:o="urn:schemas-microsoft-com:office:office" xmlns:oel="http://schemas.microsoft.com/office/2019/extlst" xmlns:r="http://schemas.openxmlformats.org/officeDocument/2006/relationships" xmlns:m="http://schemas.openxmlformats.org/officeDocument/2006/math" xmlns:v="urn:schemas-microsoft-com:vml" xmlns:wp14="http://schemas.microsoft.com/office/word/2010/wordprocessingDrawing" xmlns:wp="http://schemas.openxmlformats.org/drawingml/2006/wordprocessingDrawing" xmlns:w10="urn:schemas-microsoft-com:office:word" xmlns:w="http://schemas.openxmlformats.org/wordprocessingml/2006/main" xmlns:w14="http://schemas.microsoft.com/office/word/2010/wordml" xmlns:w15="http://schemas.microsoft.com/office/word/2012/wordml" xmlns:w16cex="http://schemas.microsoft.com/office/word/2018/wordml/cex" xmlns:w16cid="http://schemas.microsoft.com/office/word/2016/wordml/cid" xmlns:w16="http://schemas.microsoft.com/office/word/2018/wordml" xmlns:w16sdtdh="http://schemas.microsoft.com/office/word/2020/wordml/sdtdatahash" xmlns:w16se="http://schemas.microsoft.com/office/word/2015/wordml/symex" xmlns:wpg="http://schemas.microsoft.com/office/word/2010/wordprocessingGroup" xmlns:wpi="http://schemas.microsoft.com/office/word/2010/wordprocessingInk" xmlns:wne="http://schemas.microsoft.com/office/word/2006/wordml" xmlns:wps="http://schemas.microsoft.com/office/word/2010/wordprocessingShape" mc:Ignorable="w14 w15 w16se w16cid w16 w16cex w16sdtdh wp14">
+  <w:p>
+    <w:pPr>
+      <w:pStyle w:val="Pieddepage"/>
+      <w:tabs>
+        <w:tab w:val="clear" w:pos="4536"/>
+        <w:tab w:val="clear" w:pos="9072"/>
+        <w:tab w:val="left" w:pos="3055"/>
+      </w:tabs>
+    </w:pPr>
+  </w:p>
+</w:ftr>
+</file>
+
 <file path=word/footnotes.xml><?xml version="1.0" encoding="utf-8"?>
 <w:footnotes xmlns:wpc="http://schemas.microsoft.com/office/word/2010/wordprocessingCanvas" xmlns:cx="http://schemas.microsoft.com/office/drawing/2014/chartex" xmlns:cx1="http://schemas.microsoft.com/office/drawing/2015/9/8/chartex" xmlns:cx2="http://schemas.microsoft.com/office/drawing/2015/10/21/chartex" xmlns:cx3="http://schemas.microsoft.com/office/drawing/2016/5/9/chartex" xmlns:cx4="http://schemas.microsoft.com/office/drawing/2016/5/10/chartex" xmlns:cx5="http://schemas.microsoft.com/office/drawing/2016/5/11/chartex" xmlns:cx6="http://schemas.microsoft.com/office/drawing/2016/5/12/chartex" xmlns:cx7="http://schemas.microsoft.com/office/drawing/2016/5/13/chartex" xmlns:cx8="http://schemas.microsoft.com/office/drawing/2016/5/14/chartex" xmlns:mc="http://schemas.openxmlformats.org/markup-compatibility/2006" xmlns:aink="http://schemas.microsoft.com/office/drawing/2016/ink" xmlns:am3d="http://schemas.microsoft.com/office/drawing/2017/model3d" xmlns:o="urn:schemas-microsoft-com:office:office" xmlns:oel="http://schemas.microsoft.com/office/2019/extlst" xmlns:r="http://schemas.openxmlformats.org/officeDocument/2006/relationships" xmlns:m="http://schemas.openxmlformats.org/officeDocument/2006/math" xmlns:v="urn:schemas-microsoft-com:vml" xmlns:wp14="http://schemas.microsoft.com/office/word/2010/wordprocessingDrawing" xmlns:wp="http://schemas.openxmlformats.org/drawingml/2006/wordprocessingDrawing" xmlns:w10="urn:schemas-microsoft-com:office:word" xmlns:w="http://schemas.openxmlformats.org/wordprocessingml/2006/main" xmlns:w14="http://schemas.microsoft.com/office/word/2010/wordml" xmlns:w15="http://schemas.microsoft.com/office/word/2012/wordml" xmlns:w16cex="http://schemas.microsoft.com/office/word/2018/wordml/cex" xmlns:w16cid="http://schemas.microsoft.com/office/word/2016/wordml/cid" xmlns:w16="http://schemas.microsoft.com/office/word/2018/wordml" xmlns:w16sdtdh="http://schemas.microsoft.com/office/word/2020/wordml/sdtdatahash" xmlns:w16se="http://schemas.microsoft.com/office/word/2015/wordml/symex" xmlns:wpg="http://schemas.microsoft.com/office/word/2010/wordprocessingGroup" xmlns:wpi="http://schemas.microsoft.com/office/word/2010/wordprocessingInk" xmlns:wne="http://schemas.microsoft.com/office/word/2006/wordml" xmlns:wps="http://schemas.microsoft.com/office/word/2010/wordprocessingShape" mc:Ignorable="w14 w15 w16se w16cid w16 w16cex w16sdtdh wp14">
   <w:footnote w:type="separator" w:id="-1">
@@ -1834,6 +3492,100 @@
     </w:p>
   </w:footnote>
 </w:footnotes>
+</file>
+
+<file path=word/numbering.xml><?xml version="1.0" encoding="utf-8"?>
+<w:numbering xmlns:wpc="http://schemas.microsoft.com/office/word/2010/wordprocessingCanvas" xmlns:cx="http://schemas.microsoft.com/office/drawing/2014/chartex" xmlns:cx1="http://schemas.microsoft.com/office/drawing/2015/9/8/chartex" xmlns:cx2="http://schemas.microsoft.com/office/drawing/2015/10/21/chartex" xmlns:cx3="http://schemas.microsoft.com/office/drawing/2016/5/9/chartex" xmlns:cx4="http://schemas.microsoft.com/office/drawing/2016/5/10/chartex" xmlns:cx5="http://schemas.microsoft.com/office/drawing/2016/5/11/chartex" xmlns:cx6="http://schemas.microsoft.com/office/drawing/2016/5/12/chartex" xmlns:cx7="http://schemas.microsoft.com/office/drawing/2016/5/13/chartex" xmlns:cx8="http://schemas.microsoft.com/office/drawing/2016/5/14/chartex" xmlns:mc="http://schemas.openxmlformats.org/markup-compatibility/2006" xmlns:aink="http://schemas.microsoft.com/office/drawing/2016/ink" xmlns:am3d="http://schemas.microsoft.com/office/drawing/2017/model3d" xmlns:o="urn:schemas-microsoft-com:office:office" xmlns:oel="http://schemas.microsoft.com/office/2019/extlst" xmlns:r="http://schemas.openxmlformats.org/officeDocument/2006/relationships" xmlns:m="http://schemas.openxmlformats.org/officeDocument/2006/math" xmlns:v="urn:schemas-microsoft-com:vml" xmlns:wp14="http://schemas.microsoft.com/office/word/2010/wordprocessingDrawing" xmlns:wp="http://schemas.openxmlformats.org/drawingml/2006/wordprocessingDrawing" xmlns:w10="urn:schemas-microsoft-com:office:word" xmlns:w="http://schemas.openxmlformats.org/wordprocessingml/2006/main" xmlns:w14="http://schemas.microsoft.com/office/word/2010/wordml" xmlns:w15="http://schemas.microsoft.com/office/word/2012/wordml" xmlns:w16cex="http://schemas.microsoft.com/office/word/2018/wordml/cex" xmlns:w16cid="http://schemas.microsoft.com/office/word/2016/wordml/cid" xmlns:w16="http://schemas.microsoft.com/office/word/2018/wordml" xmlns:w16sdtdh="http://schemas.microsoft.com/office/word/2020/wordml/sdtdatahash" xmlns:w16se="http://schemas.microsoft.com/office/word/2015/wordml/symex" xmlns:wpg="http://schemas.microsoft.com/office/word/2010/wordprocessingGroup" xmlns:wpi="http://schemas.microsoft.com/office/word/2010/wordprocessingInk" xmlns:wne="http://schemas.microsoft.com/office/word/2006/wordml" xmlns:wps="http://schemas.microsoft.com/office/word/2010/wordprocessingShape" mc:Ignorable="w14 w15 w16se w16cid w16 w16cex w16sdtdh wp14">
+  <w:abstractNum w:abstractNumId="0" w15:restartNumberingAfterBreak="0">
+    <w:nsid w:val="0EEA637B"/>
+    <w:multiLevelType w:val="hybridMultilevel"/>
+    <w:tmpl w:val="5860BA8C"/>
+    <w:lvl w:ilvl="0" w:tplc="040C000F">
+      <w:start w:val="1"/>
+      <w:numFmt w:val="decimal"/>
+      <w:lvlText w:val="%1."/>
+      <w:lvlJc w:val="left"/>
+      <w:pPr>
+        <w:ind w:left="720" w:hanging="360"/>
+      </w:pPr>
+    </w:lvl>
+    <w:lvl w:ilvl="1" w:tplc="040C0019" w:tentative="1">
+      <w:start w:val="1"/>
+      <w:numFmt w:val="lowerLetter"/>
+      <w:lvlText w:val="%2."/>
+      <w:lvlJc w:val="left"/>
+      <w:pPr>
+        <w:ind w:left="1440" w:hanging="360"/>
+      </w:pPr>
+    </w:lvl>
+    <w:lvl w:ilvl="2" w:tplc="040C001B" w:tentative="1">
+      <w:start w:val="1"/>
+      <w:numFmt w:val="lowerRoman"/>
+      <w:lvlText w:val="%3."/>
+      <w:lvlJc w:val="right"/>
+      <w:pPr>
+        <w:ind w:left="2160" w:hanging="180"/>
+      </w:pPr>
+    </w:lvl>
+    <w:lvl w:ilvl="3" w:tplc="040C000F" w:tentative="1">
+      <w:start w:val="1"/>
+      <w:numFmt w:val="decimal"/>
+      <w:lvlText w:val="%4."/>
+      <w:lvlJc w:val="left"/>
+      <w:pPr>
+        <w:ind w:left="2880" w:hanging="360"/>
+      </w:pPr>
+    </w:lvl>
+    <w:lvl w:ilvl="4" w:tplc="040C0019" w:tentative="1">
+      <w:start w:val="1"/>
+      <w:numFmt w:val="lowerLetter"/>
+      <w:lvlText w:val="%5."/>
+      <w:lvlJc w:val="left"/>
+      <w:pPr>
+        <w:ind w:left="3600" w:hanging="360"/>
+      </w:pPr>
+    </w:lvl>
+    <w:lvl w:ilvl="5" w:tplc="040C001B" w:tentative="1">
+      <w:start w:val="1"/>
+      <w:numFmt w:val="lowerRoman"/>
+      <w:lvlText w:val="%6."/>
+      <w:lvlJc w:val="right"/>
+      <w:pPr>
+        <w:ind w:left="4320" w:hanging="180"/>
+      </w:pPr>
+    </w:lvl>
+    <w:lvl w:ilvl="6" w:tplc="040C000F" w:tentative="1">
+      <w:start w:val="1"/>
+      <w:numFmt w:val="decimal"/>
+      <w:lvlText w:val="%7."/>
+      <w:lvlJc w:val="left"/>
+      <w:pPr>
+        <w:ind w:left="5040" w:hanging="360"/>
+      </w:pPr>
+    </w:lvl>
+    <w:lvl w:ilvl="7" w:tplc="040C0019" w:tentative="1">
+      <w:start w:val="1"/>
+      <w:numFmt w:val="lowerLetter"/>
+      <w:lvlText w:val="%8."/>
+      <w:lvlJc w:val="left"/>
+      <w:pPr>
+        <w:ind w:left="5760" w:hanging="360"/>
+      </w:pPr>
+    </w:lvl>
+    <w:lvl w:ilvl="8" w:tplc="040C001B" w:tentative="1">
+      <w:start w:val="1"/>
+      <w:numFmt w:val="lowerRoman"/>
+      <w:lvlText w:val="%9."/>
+      <w:lvlJc w:val="right"/>
+      <w:pPr>
+        <w:ind w:left="6480" w:hanging="180"/>
+      </w:pPr>
+    </w:lvl>
+  </w:abstractNum>
+  <w:num w:numId="1" w16cid:durableId="1109618478">
+    <w:abstractNumId w:val="0"/>
+  </w:num>
+</w:numbering>
 </file>
 
 <file path=word/styles.xml><?xml version="1.0" encoding="utf-8"?>
@@ -2432,6 +4184,230 @@
       <w:color w:val="1F3763" w:themeColor="accent1" w:themeShade="7F"/>
     </w:rPr>
   </w:style>
+  <w:style w:type="paragraph" w:styleId="Paragraphedeliste">
+    <w:name w:val="List Paragraph"/>
+    <w:basedOn w:val="Normal"/>
+    <w:uiPriority w:val="34"/>
+    <w:qFormat/>
+    <w:rsid w:val="00E22881"/>
+    <w:pPr>
+      <w:ind w:left="720"/>
+      <w:contextualSpacing/>
+    </w:pPr>
+  </w:style>
+  <w:style w:type="paragraph" w:styleId="En-ttedetabledesmatires">
+    <w:name w:val="TOC Heading"/>
+    <w:basedOn w:val="Titre1"/>
+    <w:next w:val="Normal"/>
+    <w:uiPriority w:val="39"/>
+    <w:unhideWhenUsed/>
+    <w:qFormat/>
+    <w:rsid w:val="00DC239D"/>
+    <w:pPr>
+      <w:spacing w:before="480" w:line="276" w:lineRule="auto"/>
+      <w:outlineLvl w:val="9"/>
+    </w:pPr>
+    <w:rPr>
+      <w:b/>
+      <w:bCs/>
+      <w:kern w:val="0"/>
+      <w:sz w:val="28"/>
+      <w:szCs w:val="28"/>
+      <w:lang w:eastAsia="fr-FR"/>
+      <w14:ligatures w14:val="none"/>
+    </w:rPr>
+  </w:style>
+  <w:style w:type="paragraph" w:styleId="TM1">
+    <w:name w:val="toc 1"/>
+    <w:basedOn w:val="Normal"/>
+    <w:next w:val="Normal"/>
+    <w:autoRedefine/>
+    <w:uiPriority w:val="39"/>
+    <w:unhideWhenUsed/>
+    <w:rsid w:val="00DC239D"/>
+    <w:pPr>
+      <w:spacing w:before="120"/>
+    </w:pPr>
+    <w:rPr>
+      <w:rFonts w:cstheme="minorHAnsi"/>
+      <w:b/>
+      <w:bCs/>
+      <w:i/>
+      <w:iCs/>
+    </w:rPr>
+  </w:style>
+  <w:style w:type="paragraph" w:styleId="TM2">
+    <w:name w:val="toc 2"/>
+    <w:basedOn w:val="Normal"/>
+    <w:next w:val="Normal"/>
+    <w:autoRedefine/>
+    <w:uiPriority w:val="39"/>
+    <w:unhideWhenUsed/>
+    <w:rsid w:val="00DC239D"/>
+    <w:pPr>
+      <w:spacing w:before="120"/>
+      <w:ind w:left="240"/>
+    </w:pPr>
+    <w:rPr>
+      <w:rFonts w:cstheme="minorHAnsi"/>
+      <w:b/>
+      <w:bCs/>
+      <w:sz w:val="22"/>
+      <w:szCs w:val="22"/>
+    </w:rPr>
+  </w:style>
+  <w:style w:type="paragraph" w:styleId="TM3">
+    <w:name w:val="toc 3"/>
+    <w:basedOn w:val="Normal"/>
+    <w:next w:val="Normal"/>
+    <w:autoRedefine/>
+    <w:uiPriority w:val="39"/>
+    <w:unhideWhenUsed/>
+    <w:rsid w:val="00DC239D"/>
+    <w:pPr>
+      <w:ind w:left="480"/>
+    </w:pPr>
+    <w:rPr>
+      <w:rFonts w:cstheme="minorHAnsi"/>
+      <w:sz w:val="20"/>
+      <w:szCs w:val="20"/>
+    </w:rPr>
+  </w:style>
+  <w:style w:type="character" w:styleId="Lienhypertexte">
+    <w:name w:val="Hyperlink"/>
+    <w:basedOn w:val="Policepardfaut"/>
+    <w:uiPriority w:val="99"/>
+    <w:unhideWhenUsed/>
+    <w:rsid w:val="00DC239D"/>
+    <w:rPr>
+      <w:color w:val="0563C1" w:themeColor="hyperlink"/>
+      <w:u w:val="single"/>
+    </w:rPr>
+  </w:style>
+  <w:style w:type="paragraph" w:styleId="TM4">
+    <w:name w:val="toc 4"/>
+    <w:basedOn w:val="Normal"/>
+    <w:next w:val="Normal"/>
+    <w:autoRedefine/>
+    <w:uiPriority w:val="39"/>
+    <w:semiHidden/>
+    <w:unhideWhenUsed/>
+    <w:rsid w:val="00DC239D"/>
+    <w:pPr>
+      <w:ind w:left="720"/>
+    </w:pPr>
+    <w:rPr>
+      <w:rFonts w:cstheme="minorHAnsi"/>
+      <w:sz w:val="20"/>
+      <w:szCs w:val="20"/>
+    </w:rPr>
+  </w:style>
+  <w:style w:type="paragraph" w:styleId="TM5">
+    <w:name w:val="toc 5"/>
+    <w:basedOn w:val="Normal"/>
+    <w:next w:val="Normal"/>
+    <w:autoRedefine/>
+    <w:uiPriority w:val="39"/>
+    <w:semiHidden/>
+    <w:unhideWhenUsed/>
+    <w:rsid w:val="00DC239D"/>
+    <w:pPr>
+      <w:ind w:left="960"/>
+    </w:pPr>
+    <w:rPr>
+      <w:rFonts w:cstheme="minorHAnsi"/>
+      <w:sz w:val="20"/>
+      <w:szCs w:val="20"/>
+    </w:rPr>
+  </w:style>
+  <w:style w:type="paragraph" w:styleId="TM6">
+    <w:name w:val="toc 6"/>
+    <w:basedOn w:val="Normal"/>
+    <w:next w:val="Normal"/>
+    <w:autoRedefine/>
+    <w:uiPriority w:val="39"/>
+    <w:semiHidden/>
+    <w:unhideWhenUsed/>
+    <w:rsid w:val="00DC239D"/>
+    <w:pPr>
+      <w:ind w:left="1200"/>
+    </w:pPr>
+    <w:rPr>
+      <w:rFonts w:cstheme="minorHAnsi"/>
+      <w:sz w:val="20"/>
+      <w:szCs w:val="20"/>
+    </w:rPr>
+  </w:style>
+  <w:style w:type="paragraph" w:styleId="TM7">
+    <w:name w:val="toc 7"/>
+    <w:basedOn w:val="Normal"/>
+    <w:next w:val="Normal"/>
+    <w:autoRedefine/>
+    <w:uiPriority w:val="39"/>
+    <w:semiHidden/>
+    <w:unhideWhenUsed/>
+    <w:rsid w:val="00DC239D"/>
+    <w:pPr>
+      <w:ind w:left="1440"/>
+    </w:pPr>
+    <w:rPr>
+      <w:rFonts w:cstheme="minorHAnsi"/>
+      <w:sz w:val="20"/>
+      <w:szCs w:val="20"/>
+    </w:rPr>
+  </w:style>
+  <w:style w:type="paragraph" w:styleId="TM8">
+    <w:name w:val="toc 8"/>
+    <w:basedOn w:val="Normal"/>
+    <w:next w:val="Normal"/>
+    <w:autoRedefine/>
+    <w:uiPriority w:val="39"/>
+    <w:semiHidden/>
+    <w:unhideWhenUsed/>
+    <w:rsid w:val="00DC239D"/>
+    <w:pPr>
+      <w:ind w:left="1680"/>
+    </w:pPr>
+    <w:rPr>
+      <w:rFonts w:cstheme="minorHAnsi"/>
+      <w:sz w:val="20"/>
+      <w:szCs w:val="20"/>
+    </w:rPr>
+  </w:style>
+  <w:style w:type="paragraph" w:styleId="TM9">
+    <w:name w:val="toc 9"/>
+    <w:basedOn w:val="Normal"/>
+    <w:next w:val="Normal"/>
+    <w:autoRedefine/>
+    <w:uiPriority w:val="39"/>
+    <w:semiHidden/>
+    <w:unhideWhenUsed/>
+    <w:rsid w:val="00DC239D"/>
+    <w:pPr>
+      <w:ind w:left="1920"/>
+    </w:pPr>
+    <w:rPr>
+      <w:rFonts w:cstheme="minorHAnsi"/>
+      <w:sz w:val="20"/>
+      <w:szCs w:val="20"/>
+    </w:rPr>
+  </w:style>
+  <w:style w:type="character" w:styleId="Numrodeligne">
+    <w:name w:val="line number"/>
+    <w:basedOn w:val="Policepardfaut"/>
+    <w:uiPriority w:val="99"/>
+    <w:semiHidden/>
+    <w:unhideWhenUsed/>
+    <w:rsid w:val="00E24E41"/>
+  </w:style>
+  <w:style w:type="character" w:styleId="Numrodepage">
+    <w:name w:val="page number"/>
+    <w:basedOn w:val="Policepardfaut"/>
+    <w:uiPriority w:val="99"/>
+    <w:semiHidden/>
+    <w:unhideWhenUsed/>
+    <w:rsid w:val="001C0D88"/>
+  </w:style>
 </w:styles>
 </file>
 
@@ -2741,10 +4717,22 @@
 </CoverPageProperties>
 </file>
 
+<file path=customXml/item2.xml><?xml version="1.0" encoding="utf-8"?>
+<b:Sources xmlns:b="http://schemas.openxmlformats.org/officeDocument/2006/bibliography" xmlns="http://schemas.openxmlformats.org/officeDocument/2006/bibliography" SelectedStyle="/APASixthEditionOfficeOnline.xsl" StyleName="APA" Version="6"/>
+</file>
+
 <file path=customXml/itemProps1.xml><?xml version="1.0" encoding="utf-8"?>
 <ds:datastoreItem xmlns:ds="http://schemas.openxmlformats.org/officeDocument/2006/customXml" ds:itemID="{55AF091B-3C7A-41E3-B477-F2FDAA23CFDA}">
   <ds:schemaRefs>
     <ds:schemaRef ds:uri="http://schemas.microsoft.com/office/2006/coverPageProps"/>
   </ds:schemaRefs>
 </ds:datastoreItem>
+</file>
+
+<file path=customXml/itemProps2.xml><?xml version="1.0" encoding="utf-8"?>
+<ds:datastoreItem xmlns:ds="http://schemas.openxmlformats.org/officeDocument/2006/customXml" ds:itemID="{8DF43F54-962F-8748-9FB0-06546309C490}">
+  <ds:schemaRefs>
+    <ds:schemaRef ds:uri="http://schemas.openxmlformats.org/officeDocument/2006/bibliography"/>
+  </ds:schemaRefs>
+</ds:datastoreItem>
 </file>
</xml_diff>

<commit_message>
Préparation de la soutenance
</commit_message>
<xml_diff>
--- a/Divers/Horn_Mickael_2_MVC_102022.docx
+++ b/Divers/Horn_Mickael_2_MVC_102022.docx
@@ -2111,7 +2111,7 @@
     </w:p>
     <w:p>
       <w:r>
-        <w:t>Nous allons les décortiquer par fonctionnalités, c’est-à-dire une partie taux de change, traduction et météo.</w:t>
+        <w:t>Nous allons les décortiquer par fonctionnalité, c’est-à-dire une partie taux de change, traduction et météo.</w:t>
       </w:r>
     </w:p>
     <w:p/>
@@ -2267,7 +2267,13 @@
     </w:p>
     <w:p>
       <w:r>
-        <w:t xml:space="preserve">Dès son arrivée, </w:t>
+        <w:t xml:space="preserve">Dès son </w:t>
+      </w:r>
+      <w:r>
+        <w:t>arrivée</w:t>
+      </w:r>
+      <w:r>
+        <w:t xml:space="preserve">, </w:t>
       </w:r>
       <w:r>
         <w:t>il</w:t>
@@ -2361,7 +2367,10 @@
         <w:t xml:space="preserve">Comme pour les autres MVC, </w:t>
       </w:r>
       <w:r>
-        <w:t>ExchangeService va alors lancer l’appel API grâce à ses fichiers de supports tels que APIKeys</w:t>
+        <w:t xml:space="preserve">le fichier </w:t>
+      </w:r>
+      <w:r>
+        <w:t>Service va alors lancer l’appel API grâce à ses fichiers de supports tels que APIKeys</w:t>
       </w:r>
       <w:r>
         <w:t xml:space="preserve">, où il va aller chercher sa clé API (fixer.io) </w:t>
@@ -2762,15 +2771,18 @@
       <w:bookmarkEnd w:id="7"/>
     </w:p>
     <w:p>
+      <w:pPr>
+        <w:jc w:val="center"/>
+      </w:pPr>
       <w:r>
         <w:rPr>
           <w:noProof/>
         </w:rPr>
         <w:drawing>
-          <wp:inline distT="0" distB="0" distL="0" distR="0" wp14:anchorId="24C57E5E" wp14:editId="63BA5BAC">
-            <wp:extent cx="7416800" cy="4356562"/>
+          <wp:inline distT="0" distB="0" distL="0" distR="0" wp14:anchorId="345422DB" wp14:editId="515261D7">
+            <wp:extent cx="7099300" cy="3962400"/>
             <wp:effectExtent l="0" t="0" r="0" b="0"/>
-            <wp:docPr id="10" name="Image 10"/>
+            <wp:docPr id="2" name="Image 2"/>
             <wp:cNvGraphicFramePr>
               <a:graphicFrameLocks xmlns:a="http://schemas.openxmlformats.org/drawingml/2006/main" noChangeAspect="1"/>
             </wp:cNvGraphicFramePr>
@@ -2778,7 +2790,7 @@
               <a:graphicData uri="http://schemas.openxmlformats.org/drawingml/2006/picture">
                 <pic:pic xmlns:pic="http://schemas.openxmlformats.org/drawingml/2006/picture">
                   <pic:nvPicPr>
-                    <pic:cNvPr id="10" name="Image 10"/>
+                    <pic:cNvPr id="2" name="Image 2"/>
                     <pic:cNvPicPr/>
                   </pic:nvPicPr>
                   <pic:blipFill>
@@ -2796,7 +2808,7 @@
                   <pic:spPr>
                     <a:xfrm>
                       <a:off x="0" y="0"/>
-                      <a:ext cx="7450640" cy="4376439"/>
+                      <a:ext cx="7099300" cy="3962400"/>
                     </a:xfrm>
                     <a:prstGeom prst="rect">
                       <a:avLst/>

</xml_diff>